<commit_message>
Ore fuori da scuola
</commit_message>
<xml_diff>
--- a/I3_REQUISITI_COSTI_PROG1.docx
+++ b/I3_REQUISITI_COSTI_PROG1.docx
@@ -7,10 +7,12 @@
         <w:pStyle w:val="Titolo"/>
         <w:jc w:val="center"/>
       </w:pPr>
+      <w:bookmarkStart w:id="0" w:name="_Hlk496268625"/>
       <w:r>
         <w:t>Requisiti Progetto 1</w:t>
       </w:r>
     </w:p>
+    <w:bookmarkEnd w:id="0"/>
     <w:p>
       <w:pPr>
         <w:jc w:val="center"/>
@@ -549,7 +551,23 @@
                 <w:color w:val="000000"/>
                 <w:lang w:eastAsia="it-CH"/>
               </w:rPr>
-              <w:t xml:space="preserve">Macchina Virtuale </w:t>
+              <w:t xml:space="preserve">Il </w:t>
+            </w:r>
+            <w:r>
+              <w:rPr>
+                <w:rFonts w:ascii="Calibri" w:eastAsia="Times New Roman" w:hAnsi="Calibri" w:cs="Calibri"/>
+                <w:color w:val="000000"/>
+                <w:lang w:eastAsia="it-CH"/>
+              </w:rPr>
+              <w:t>progetto</w:t>
+            </w:r>
+            <w:r>
+              <w:rPr>
+                <w:rFonts w:ascii="Calibri" w:eastAsia="Times New Roman" w:hAnsi="Calibri" w:cs="Calibri"/>
+                <w:color w:val="000000"/>
+                <w:lang w:eastAsia="it-CH"/>
+              </w:rPr>
+              <w:t xml:space="preserve"> verrà inserito nella macchina Virtuale </w:t>
             </w:r>
             <w:proofErr w:type="spellStart"/>
             <w:r>
@@ -561,14 +579,6 @@
               <w:t>VMWare</w:t>
             </w:r>
             <w:proofErr w:type="spellEnd"/>
-            <w:r>
-              <w:rPr>
-                <w:rFonts w:ascii="Calibri" w:eastAsia="Times New Roman" w:hAnsi="Calibri" w:cs="Calibri"/>
-                <w:color w:val="000000"/>
-                <w:lang w:eastAsia="it-CH"/>
-              </w:rPr>
-              <w:t xml:space="preserve"> nella quale verrà inserito il progetto</w:t>
-            </w:r>
           </w:p>
         </w:tc>
       </w:tr>
@@ -892,6 +902,1520 @@
                 <w:lang w:eastAsia="it-CH"/>
               </w:rPr>
               <w:t xml:space="preserve"> per la macchina virtuale</w:t>
+            </w:r>
+          </w:p>
+        </w:tc>
+      </w:tr>
+    </w:tbl>
+    <w:p/>
+    <w:p/>
+    <w:tbl>
+      <w:tblPr>
+        <w:tblW w:w="7516" w:type="dxa"/>
+        <w:jc w:val="center"/>
+        <w:tblCellMar>
+          <w:left w:w="70" w:type="dxa"/>
+          <w:right w:w="70" w:type="dxa"/>
+        </w:tblCellMar>
+        <w:tblLook w:val="04A0" w:firstRow="1" w:lastRow="0" w:firstColumn="1" w:lastColumn="0" w:noHBand="0" w:noVBand="1"/>
+      </w:tblPr>
+      <w:tblGrid>
+        <w:gridCol w:w="1252"/>
+        <w:gridCol w:w="6264"/>
+      </w:tblGrid>
+      <w:tr>
+        <w:trPr>
+          <w:trHeight w:val="257"/>
+          <w:jc w:val="center"/>
+        </w:trPr>
+        <w:tc>
+          <w:tcPr>
+            <w:tcW w:w="1252" w:type="dxa"/>
+            <w:tcBorders>
+              <w:top w:val="single" w:sz="8" w:space="0" w:color="auto"/>
+              <w:left w:val="single" w:sz="8" w:space="0" w:color="auto"/>
+              <w:bottom w:val="single" w:sz="4" w:space="0" w:color="auto"/>
+              <w:right w:val="single" w:sz="8" w:space="0" w:color="auto"/>
+            </w:tcBorders>
+            <w:shd w:val="clear" w:color="000000" w:fill="F8CBAD"/>
+            <w:noWrap/>
+            <w:vAlign w:val="bottom"/>
+            <w:hideMark/>
+          </w:tcPr>
+          <w:p>
+            <w:pPr>
+              <w:spacing w:after="0" w:line="240" w:lineRule="auto"/>
+              <w:rPr>
+                <w:rFonts w:ascii="Calibri" w:eastAsia="Times New Roman" w:hAnsi="Calibri" w:cs="Calibri"/>
+                <w:b/>
+                <w:color w:val="000000"/>
+                <w:lang w:eastAsia="it-CH"/>
+              </w:rPr>
+            </w:pPr>
+            <w:r>
+              <w:rPr>
+                <w:rFonts w:ascii="Calibri" w:eastAsia="Times New Roman" w:hAnsi="Calibri" w:cs="Calibri"/>
+                <w:b/>
+                <w:color w:val="000000"/>
+                <w:lang w:eastAsia="it-CH"/>
+              </w:rPr>
+              <w:t>ID</w:t>
+            </w:r>
+          </w:p>
+        </w:tc>
+        <w:tc>
+          <w:tcPr>
+            <w:tcW w:w="6264" w:type="dxa"/>
+            <w:tcBorders>
+              <w:top w:val="single" w:sz="8" w:space="0" w:color="auto"/>
+              <w:left w:val="nil"/>
+              <w:bottom w:val="single" w:sz="4" w:space="0" w:color="auto"/>
+              <w:right w:val="single" w:sz="8" w:space="0" w:color="000000"/>
+            </w:tcBorders>
+            <w:shd w:val="clear" w:color="auto" w:fill="auto"/>
+            <w:noWrap/>
+            <w:vAlign w:val="bottom"/>
+            <w:hideMark/>
+          </w:tcPr>
+          <w:p>
+            <w:pPr>
+              <w:spacing w:after="0" w:line="240" w:lineRule="auto"/>
+              <w:rPr>
+                <w:rFonts w:ascii="Calibri" w:eastAsia="Times New Roman" w:hAnsi="Calibri" w:cs="Calibri"/>
+                <w:b/>
+                <w:color w:val="000000"/>
+                <w:lang w:eastAsia="it-CH"/>
+              </w:rPr>
+            </w:pPr>
+            <w:r>
+              <w:rPr>
+                <w:rFonts w:ascii="Calibri" w:eastAsia="Times New Roman" w:hAnsi="Calibri" w:cs="Calibri"/>
+                <w:b/>
+                <w:color w:val="000000"/>
+                <w:lang w:eastAsia="it-CH"/>
+              </w:rPr>
+              <w:t>REQ-002</w:t>
+            </w:r>
+          </w:p>
+        </w:tc>
+      </w:tr>
+      <w:tr>
+        <w:trPr>
+          <w:trHeight w:val="257"/>
+          <w:jc w:val="center"/>
+        </w:trPr>
+        <w:tc>
+          <w:tcPr>
+            <w:tcW w:w="1252" w:type="dxa"/>
+            <w:tcBorders>
+              <w:top w:val="nil"/>
+              <w:left w:val="single" w:sz="8" w:space="0" w:color="auto"/>
+              <w:bottom w:val="single" w:sz="4" w:space="0" w:color="auto"/>
+              <w:right w:val="single" w:sz="8" w:space="0" w:color="auto"/>
+            </w:tcBorders>
+            <w:shd w:val="clear" w:color="000000" w:fill="F8CBAD"/>
+            <w:noWrap/>
+            <w:vAlign w:val="bottom"/>
+            <w:hideMark/>
+          </w:tcPr>
+          <w:p>
+            <w:pPr>
+              <w:spacing w:after="0" w:line="240" w:lineRule="auto"/>
+              <w:rPr>
+                <w:rFonts w:ascii="Calibri" w:eastAsia="Times New Roman" w:hAnsi="Calibri" w:cs="Calibri"/>
+                <w:b/>
+                <w:color w:val="000000"/>
+                <w:lang w:eastAsia="it-CH"/>
+              </w:rPr>
+            </w:pPr>
+            <w:r>
+              <w:rPr>
+                <w:rFonts w:ascii="Calibri" w:eastAsia="Times New Roman" w:hAnsi="Calibri" w:cs="Calibri"/>
+                <w:b/>
+                <w:color w:val="000000"/>
+                <w:lang w:eastAsia="it-CH"/>
+              </w:rPr>
+              <w:t>Nome</w:t>
+            </w:r>
+          </w:p>
+        </w:tc>
+        <w:tc>
+          <w:tcPr>
+            <w:tcW w:w="6264" w:type="dxa"/>
+            <w:tcBorders>
+              <w:top w:val="single" w:sz="4" w:space="0" w:color="auto"/>
+              <w:left w:val="nil"/>
+              <w:bottom w:val="single" w:sz="4" w:space="0" w:color="auto"/>
+              <w:right w:val="single" w:sz="8" w:space="0" w:color="000000"/>
+            </w:tcBorders>
+            <w:shd w:val="clear" w:color="auto" w:fill="auto"/>
+            <w:noWrap/>
+            <w:vAlign w:val="bottom"/>
+            <w:hideMark/>
+          </w:tcPr>
+          <w:p>
+            <w:pPr>
+              <w:spacing w:after="0" w:line="240" w:lineRule="auto"/>
+              <w:jc w:val="both"/>
+              <w:rPr>
+                <w:rFonts w:ascii="Calibri" w:eastAsia="Times New Roman" w:hAnsi="Calibri" w:cs="Calibri"/>
+                <w:b/>
+                <w:color w:val="000000"/>
+                <w:lang w:eastAsia="it-CH"/>
+              </w:rPr>
+            </w:pPr>
+            <w:r>
+              <w:rPr>
+                <w:rFonts w:ascii="Calibri" w:eastAsia="Times New Roman" w:hAnsi="Calibri" w:cs="Calibri"/>
+                <w:b/>
+                <w:color w:val="000000"/>
+                <w:lang w:eastAsia="it-CH"/>
+              </w:rPr>
+              <w:t>Form Inserimento Dati</w:t>
+            </w:r>
+          </w:p>
+        </w:tc>
+      </w:tr>
+      <w:tr>
+        <w:trPr>
+          <w:trHeight w:val="257"/>
+          <w:jc w:val="center"/>
+        </w:trPr>
+        <w:tc>
+          <w:tcPr>
+            <w:tcW w:w="1252" w:type="dxa"/>
+            <w:tcBorders>
+              <w:top w:val="nil"/>
+              <w:left w:val="single" w:sz="8" w:space="0" w:color="auto"/>
+              <w:bottom w:val="single" w:sz="4" w:space="0" w:color="auto"/>
+              <w:right w:val="single" w:sz="8" w:space="0" w:color="auto"/>
+            </w:tcBorders>
+            <w:shd w:val="clear" w:color="000000" w:fill="F8CBAD"/>
+            <w:noWrap/>
+            <w:vAlign w:val="bottom"/>
+            <w:hideMark/>
+          </w:tcPr>
+          <w:p>
+            <w:pPr>
+              <w:spacing w:after="0" w:line="240" w:lineRule="auto"/>
+              <w:rPr>
+                <w:rFonts w:ascii="Calibri" w:eastAsia="Times New Roman" w:hAnsi="Calibri" w:cs="Calibri"/>
+                <w:color w:val="000000"/>
+                <w:lang w:eastAsia="it-CH"/>
+              </w:rPr>
+            </w:pPr>
+            <w:r>
+              <w:rPr>
+                <w:rFonts w:ascii="Calibri" w:eastAsia="Times New Roman" w:hAnsi="Calibri" w:cs="Calibri"/>
+                <w:color w:val="000000"/>
+                <w:lang w:eastAsia="it-CH"/>
+              </w:rPr>
+              <w:t>Priorità</w:t>
+            </w:r>
+          </w:p>
+        </w:tc>
+        <w:tc>
+          <w:tcPr>
+            <w:tcW w:w="6264" w:type="dxa"/>
+            <w:tcBorders>
+              <w:top w:val="single" w:sz="4" w:space="0" w:color="auto"/>
+              <w:left w:val="nil"/>
+              <w:bottom w:val="single" w:sz="4" w:space="0" w:color="auto"/>
+              <w:right w:val="single" w:sz="8" w:space="0" w:color="000000"/>
+            </w:tcBorders>
+            <w:shd w:val="clear" w:color="auto" w:fill="auto"/>
+            <w:noWrap/>
+            <w:vAlign w:val="bottom"/>
+            <w:hideMark/>
+          </w:tcPr>
+          <w:p>
+            <w:pPr>
+              <w:spacing w:after="0" w:line="240" w:lineRule="auto"/>
+              <w:rPr>
+                <w:rFonts w:ascii="Calibri" w:eastAsia="Times New Roman" w:hAnsi="Calibri" w:cs="Calibri"/>
+                <w:color w:val="000000"/>
+                <w:lang w:eastAsia="it-CH"/>
+              </w:rPr>
+            </w:pPr>
+            <w:r>
+              <w:rPr>
+                <w:rFonts w:ascii="Calibri" w:eastAsia="Times New Roman" w:hAnsi="Calibri" w:cs="Calibri"/>
+                <w:color w:val="000000"/>
+                <w:lang w:eastAsia="it-CH"/>
+              </w:rPr>
+              <w:t>1</w:t>
+            </w:r>
+          </w:p>
+        </w:tc>
+      </w:tr>
+      <w:tr>
+        <w:trPr>
+          <w:trHeight w:val="257"/>
+          <w:jc w:val="center"/>
+        </w:trPr>
+        <w:tc>
+          <w:tcPr>
+            <w:tcW w:w="1252" w:type="dxa"/>
+            <w:tcBorders>
+              <w:top w:val="nil"/>
+              <w:left w:val="single" w:sz="8" w:space="0" w:color="auto"/>
+              <w:bottom w:val="single" w:sz="4" w:space="0" w:color="auto"/>
+              <w:right w:val="single" w:sz="8" w:space="0" w:color="auto"/>
+            </w:tcBorders>
+            <w:shd w:val="clear" w:color="000000" w:fill="F8CBAD"/>
+            <w:noWrap/>
+            <w:vAlign w:val="bottom"/>
+            <w:hideMark/>
+          </w:tcPr>
+          <w:p>
+            <w:pPr>
+              <w:spacing w:after="0" w:line="240" w:lineRule="auto"/>
+              <w:rPr>
+                <w:rFonts w:ascii="Calibri" w:eastAsia="Times New Roman" w:hAnsi="Calibri" w:cs="Calibri"/>
+                <w:color w:val="000000"/>
+                <w:lang w:eastAsia="it-CH"/>
+              </w:rPr>
+            </w:pPr>
+            <w:r>
+              <w:rPr>
+                <w:rFonts w:ascii="Calibri" w:eastAsia="Times New Roman" w:hAnsi="Calibri" w:cs="Calibri"/>
+                <w:color w:val="000000"/>
+                <w:lang w:eastAsia="it-CH"/>
+              </w:rPr>
+              <w:t>Versione</w:t>
+            </w:r>
+          </w:p>
+        </w:tc>
+        <w:tc>
+          <w:tcPr>
+            <w:tcW w:w="6264" w:type="dxa"/>
+            <w:tcBorders>
+              <w:top w:val="single" w:sz="4" w:space="0" w:color="auto"/>
+              <w:left w:val="nil"/>
+              <w:bottom w:val="single" w:sz="4" w:space="0" w:color="auto"/>
+              <w:right w:val="single" w:sz="8" w:space="0" w:color="000000"/>
+            </w:tcBorders>
+            <w:shd w:val="clear" w:color="auto" w:fill="auto"/>
+            <w:noWrap/>
+            <w:vAlign w:val="bottom"/>
+            <w:hideMark/>
+          </w:tcPr>
+          <w:p>
+            <w:pPr>
+              <w:spacing w:after="0" w:line="240" w:lineRule="auto"/>
+              <w:rPr>
+                <w:rFonts w:ascii="Calibri" w:eastAsia="Times New Roman" w:hAnsi="Calibri" w:cs="Calibri"/>
+                <w:color w:val="000000"/>
+                <w:lang w:eastAsia="it-CH"/>
+              </w:rPr>
+            </w:pPr>
+            <w:r>
+              <w:rPr>
+                <w:rFonts w:ascii="Calibri" w:eastAsia="Times New Roman" w:hAnsi="Calibri" w:cs="Calibri"/>
+                <w:color w:val="000000"/>
+                <w:lang w:eastAsia="it-CH"/>
+              </w:rPr>
+              <w:t>1.0</w:t>
+            </w:r>
+          </w:p>
+        </w:tc>
+      </w:tr>
+      <w:tr>
+        <w:trPr>
+          <w:trHeight w:val="257"/>
+          <w:jc w:val="center"/>
+        </w:trPr>
+        <w:tc>
+          <w:tcPr>
+            <w:tcW w:w="1252" w:type="dxa"/>
+            <w:tcBorders>
+              <w:top w:val="nil"/>
+              <w:left w:val="single" w:sz="8" w:space="0" w:color="auto"/>
+              <w:bottom w:val="single" w:sz="4" w:space="0" w:color="auto"/>
+              <w:right w:val="single" w:sz="8" w:space="0" w:color="auto"/>
+            </w:tcBorders>
+            <w:shd w:val="clear" w:color="000000" w:fill="F8CBAD"/>
+            <w:noWrap/>
+            <w:vAlign w:val="bottom"/>
+            <w:hideMark/>
+          </w:tcPr>
+          <w:p>
+            <w:pPr>
+              <w:spacing w:after="0" w:line="240" w:lineRule="auto"/>
+              <w:rPr>
+                <w:rFonts w:ascii="Calibri" w:eastAsia="Times New Roman" w:hAnsi="Calibri" w:cs="Calibri"/>
+                <w:color w:val="000000"/>
+                <w:lang w:eastAsia="it-CH"/>
+              </w:rPr>
+            </w:pPr>
+            <w:r>
+              <w:rPr>
+                <w:rFonts w:ascii="Calibri" w:eastAsia="Times New Roman" w:hAnsi="Calibri" w:cs="Calibri"/>
+                <w:color w:val="000000"/>
+                <w:lang w:eastAsia="it-CH"/>
+              </w:rPr>
+              <w:t>Note</w:t>
+            </w:r>
+          </w:p>
+        </w:tc>
+        <w:tc>
+          <w:tcPr>
+            <w:tcW w:w="6264" w:type="dxa"/>
+            <w:tcBorders>
+              <w:top w:val="single" w:sz="4" w:space="0" w:color="auto"/>
+              <w:left w:val="nil"/>
+              <w:bottom w:val="single" w:sz="4" w:space="0" w:color="auto"/>
+              <w:right w:val="single" w:sz="8" w:space="0" w:color="000000"/>
+            </w:tcBorders>
+            <w:shd w:val="clear" w:color="auto" w:fill="auto"/>
+            <w:noWrap/>
+            <w:vAlign w:val="bottom"/>
+            <w:hideMark/>
+          </w:tcPr>
+          <w:p>
+            <w:pPr>
+              <w:spacing w:after="0" w:line="240" w:lineRule="auto"/>
+              <w:rPr>
+                <w:rFonts w:ascii="Calibri" w:eastAsia="Times New Roman" w:hAnsi="Calibri" w:cs="Calibri"/>
+                <w:color w:val="000000"/>
+                <w:lang w:eastAsia="it-CH"/>
+              </w:rPr>
+            </w:pPr>
+          </w:p>
+        </w:tc>
+      </w:tr>
+      <w:tr>
+        <w:trPr>
+          <w:trHeight w:val="257"/>
+          <w:jc w:val="center"/>
+        </w:trPr>
+        <w:tc>
+          <w:tcPr>
+            <w:tcW w:w="1252" w:type="dxa"/>
+            <w:tcBorders>
+              <w:top w:val="nil"/>
+              <w:left w:val="single" w:sz="8" w:space="0" w:color="auto"/>
+              <w:bottom w:val="single" w:sz="4" w:space="0" w:color="auto"/>
+              <w:right w:val="single" w:sz="8" w:space="0" w:color="auto"/>
+            </w:tcBorders>
+            <w:shd w:val="clear" w:color="000000" w:fill="F8CBAD"/>
+            <w:noWrap/>
+            <w:vAlign w:val="bottom"/>
+            <w:hideMark/>
+          </w:tcPr>
+          <w:p>
+            <w:pPr>
+              <w:spacing w:after="0" w:line="240" w:lineRule="auto"/>
+              <w:rPr>
+                <w:rFonts w:ascii="Calibri" w:eastAsia="Times New Roman" w:hAnsi="Calibri" w:cs="Calibri"/>
+                <w:color w:val="000000"/>
+                <w:lang w:eastAsia="it-CH"/>
+              </w:rPr>
+            </w:pPr>
+            <w:r>
+              <w:rPr>
+                <w:rFonts w:ascii="Calibri" w:eastAsia="Times New Roman" w:hAnsi="Calibri" w:cs="Calibri"/>
+                <w:color w:val="000000"/>
+                <w:lang w:eastAsia="it-CH"/>
+              </w:rPr>
+              <w:t>Sub-ID</w:t>
+            </w:r>
+          </w:p>
+        </w:tc>
+        <w:tc>
+          <w:tcPr>
+            <w:tcW w:w="6264" w:type="dxa"/>
+            <w:tcBorders>
+              <w:top w:val="single" w:sz="4" w:space="0" w:color="auto"/>
+              <w:left w:val="nil"/>
+              <w:bottom w:val="single" w:sz="4" w:space="0" w:color="auto"/>
+              <w:right w:val="single" w:sz="8" w:space="0" w:color="000000"/>
+            </w:tcBorders>
+            <w:shd w:val="clear" w:color="auto" w:fill="auto"/>
+            <w:noWrap/>
+            <w:vAlign w:val="bottom"/>
+            <w:hideMark/>
+          </w:tcPr>
+          <w:p>
+            <w:pPr>
+              <w:spacing w:after="0" w:line="240" w:lineRule="auto"/>
+              <w:rPr>
+                <w:rFonts w:ascii="Calibri" w:eastAsia="Times New Roman" w:hAnsi="Calibri" w:cs="Calibri"/>
+                <w:color w:val="000000"/>
+                <w:lang w:eastAsia="it-CH"/>
+              </w:rPr>
+            </w:pPr>
+            <w:r>
+              <w:rPr>
+                <w:rFonts w:ascii="Calibri" w:eastAsia="Times New Roman" w:hAnsi="Calibri" w:cs="Calibri"/>
+                <w:color w:val="000000"/>
+                <w:lang w:eastAsia="it-CH"/>
+              </w:rPr>
+              <w:t>Requisito</w:t>
+            </w:r>
+          </w:p>
+        </w:tc>
+      </w:tr>
+      <w:tr>
+        <w:trPr>
+          <w:trHeight w:val="257"/>
+          <w:jc w:val="center"/>
+        </w:trPr>
+        <w:tc>
+          <w:tcPr>
+            <w:tcW w:w="1252" w:type="dxa"/>
+            <w:tcBorders>
+              <w:top w:val="nil"/>
+              <w:left w:val="single" w:sz="8" w:space="0" w:color="auto"/>
+              <w:bottom w:val="single" w:sz="4" w:space="0" w:color="auto"/>
+              <w:right w:val="single" w:sz="8" w:space="0" w:color="auto"/>
+            </w:tcBorders>
+            <w:shd w:val="clear" w:color="000000" w:fill="F8CBAD"/>
+            <w:noWrap/>
+            <w:vAlign w:val="bottom"/>
+            <w:hideMark/>
+          </w:tcPr>
+          <w:p>
+            <w:pPr>
+              <w:spacing w:after="0" w:line="240" w:lineRule="auto"/>
+              <w:jc w:val="center"/>
+              <w:rPr>
+                <w:rFonts w:ascii="Calibri" w:eastAsia="Times New Roman" w:hAnsi="Calibri" w:cs="Calibri"/>
+                <w:color w:val="000000"/>
+                <w:lang w:eastAsia="it-CH"/>
+              </w:rPr>
+            </w:pPr>
+            <w:r>
+              <w:rPr>
+                <w:rFonts w:ascii="Calibri" w:eastAsia="Times New Roman" w:hAnsi="Calibri" w:cs="Calibri"/>
+                <w:color w:val="000000"/>
+                <w:lang w:eastAsia="it-CH"/>
+              </w:rPr>
+              <w:t>001</w:t>
+            </w:r>
+          </w:p>
+        </w:tc>
+        <w:tc>
+          <w:tcPr>
+            <w:tcW w:w="6264" w:type="dxa"/>
+            <w:tcBorders>
+              <w:top w:val="single" w:sz="4" w:space="0" w:color="auto"/>
+              <w:left w:val="nil"/>
+              <w:bottom w:val="single" w:sz="4" w:space="0" w:color="auto"/>
+              <w:right w:val="single" w:sz="8" w:space="0" w:color="000000"/>
+            </w:tcBorders>
+            <w:shd w:val="clear" w:color="auto" w:fill="auto"/>
+            <w:noWrap/>
+            <w:vAlign w:val="bottom"/>
+            <w:hideMark/>
+          </w:tcPr>
+          <w:p>
+            <w:pPr>
+              <w:spacing w:after="0" w:line="240" w:lineRule="auto"/>
+              <w:rPr>
+                <w:rFonts w:ascii="Calibri" w:eastAsia="Times New Roman" w:hAnsi="Calibri" w:cs="Calibri"/>
+                <w:color w:val="000000"/>
+                <w:lang w:eastAsia="it-CH"/>
+              </w:rPr>
+            </w:pPr>
+            <w:r>
+              <w:rPr>
+                <w:rFonts w:ascii="Calibri" w:eastAsia="Times New Roman" w:hAnsi="Calibri" w:cs="Calibri"/>
+                <w:color w:val="000000"/>
+                <w:lang w:eastAsia="it-CH"/>
+              </w:rPr>
+              <w:t>Per la creazione del from si richiede PHP</w:t>
+            </w:r>
+          </w:p>
+        </w:tc>
+      </w:tr>
+      <w:tr>
+        <w:trPr>
+          <w:trHeight w:val="257"/>
+          <w:jc w:val="center"/>
+        </w:trPr>
+        <w:tc>
+          <w:tcPr>
+            <w:tcW w:w="1252" w:type="dxa"/>
+            <w:tcBorders>
+              <w:top w:val="nil"/>
+              <w:left w:val="single" w:sz="8" w:space="0" w:color="auto"/>
+              <w:bottom w:val="single" w:sz="4" w:space="0" w:color="auto"/>
+              <w:right w:val="single" w:sz="8" w:space="0" w:color="auto"/>
+            </w:tcBorders>
+            <w:shd w:val="clear" w:color="000000" w:fill="F8CBAD"/>
+            <w:noWrap/>
+            <w:vAlign w:val="bottom"/>
+            <w:hideMark/>
+          </w:tcPr>
+          <w:p>
+            <w:pPr>
+              <w:spacing w:after="0" w:line="240" w:lineRule="auto"/>
+              <w:jc w:val="center"/>
+              <w:rPr>
+                <w:rFonts w:ascii="Calibri" w:eastAsia="Times New Roman" w:hAnsi="Calibri" w:cs="Calibri"/>
+                <w:color w:val="000000"/>
+                <w:lang w:eastAsia="it-CH"/>
+              </w:rPr>
+            </w:pPr>
+            <w:r>
+              <w:rPr>
+                <w:rFonts w:ascii="Calibri" w:eastAsia="Times New Roman" w:hAnsi="Calibri" w:cs="Calibri"/>
+                <w:color w:val="000000"/>
+                <w:lang w:eastAsia="it-CH"/>
+              </w:rPr>
+              <w:t>002</w:t>
+            </w:r>
+          </w:p>
+        </w:tc>
+        <w:tc>
+          <w:tcPr>
+            <w:tcW w:w="6264" w:type="dxa"/>
+            <w:tcBorders>
+              <w:top w:val="single" w:sz="4" w:space="0" w:color="auto"/>
+              <w:left w:val="nil"/>
+              <w:bottom w:val="single" w:sz="4" w:space="0" w:color="auto"/>
+              <w:right w:val="single" w:sz="8" w:space="0" w:color="000000"/>
+            </w:tcBorders>
+            <w:shd w:val="clear" w:color="auto" w:fill="auto"/>
+            <w:noWrap/>
+            <w:vAlign w:val="bottom"/>
+            <w:hideMark/>
+          </w:tcPr>
+          <w:p>
+            <w:pPr>
+              <w:spacing w:after="0" w:line="240" w:lineRule="auto"/>
+              <w:rPr>
+                <w:rFonts w:ascii="Calibri" w:eastAsia="Times New Roman" w:hAnsi="Calibri" w:cs="Calibri"/>
+                <w:color w:val="000000"/>
+                <w:lang w:eastAsia="it-CH"/>
+              </w:rPr>
+            </w:pPr>
+            <w:r>
+              <w:rPr>
+                <w:rFonts w:ascii="Calibri" w:eastAsia="Times New Roman" w:hAnsi="Calibri" w:cs="Calibri"/>
+                <w:color w:val="000000"/>
+                <w:lang w:eastAsia="it-CH"/>
+              </w:rPr>
+              <w:t>È richiesto il campo per il nome</w:t>
+            </w:r>
+          </w:p>
+        </w:tc>
+      </w:tr>
+      <w:tr>
+        <w:trPr>
+          <w:trHeight w:val="257"/>
+          <w:jc w:val="center"/>
+        </w:trPr>
+        <w:tc>
+          <w:tcPr>
+            <w:tcW w:w="1252" w:type="dxa"/>
+            <w:tcBorders>
+              <w:top w:val="nil"/>
+              <w:left w:val="single" w:sz="8" w:space="0" w:color="auto"/>
+              <w:bottom w:val="single" w:sz="4" w:space="0" w:color="auto"/>
+              <w:right w:val="single" w:sz="8" w:space="0" w:color="auto"/>
+            </w:tcBorders>
+            <w:shd w:val="clear" w:color="000000" w:fill="F8CBAD"/>
+            <w:noWrap/>
+            <w:vAlign w:val="bottom"/>
+          </w:tcPr>
+          <w:p>
+            <w:pPr>
+              <w:spacing w:after="0" w:line="240" w:lineRule="auto"/>
+              <w:jc w:val="center"/>
+              <w:rPr>
+                <w:rFonts w:ascii="Calibri" w:eastAsia="Times New Roman" w:hAnsi="Calibri" w:cs="Calibri"/>
+                <w:color w:val="000000"/>
+                <w:lang w:eastAsia="it-CH"/>
+              </w:rPr>
+            </w:pPr>
+            <w:r>
+              <w:rPr>
+                <w:rFonts w:ascii="Calibri" w:eastAsia="Times New Roman" w:hAnsi="Calibri" w:cs="Calibri"/>
+                <w:color w:val="000000"/>
+                <w:lang w:eastAsia="it-CH"/>
+              </w:rPr>
+              <w:t>003</w:t>
+            </w:r>
+          </w:p>
+        </w:tc>
+        <w:tc>
+          <w:tcPr>
+            <w:tcW w:w="6264" w:type="dxa"/>
+            <w:tcBorders>
+              <w:top w:val="single" w:sz="4" w:space="0" w:color="auto"/>
+              <w:left w:val="nil"/>
+              <w:bottom w:val="single" w:sz="4" w:space="0" w:color="auto"/>
+              <w:right w:val="single" w:sz="8" w:space="0" w:color="000000"/>
+            </w:tcBorders>
+            <w:shd w:val="clear" w:color="auto" w:fill="auto"/>
+            <w:noWrap/>
+            <w:vAlign w:val="bottom"/>
+          </w:tcPr>
+          <w:p>
+            <w:pPr>
+              <w:spacing w:after="0" w:line="240" w:lineRule="auto"/>
+              <w:rPr>
+                <w:rFonts w:ascii="Calibri" w:eastAsia="Times New Roman" w:hAnsi="Calibri" w:cs="Calibri"/>
+                <w:color w:val="000000"/>
+                <w:lang w:eastAsia="it-CH"/>
+              </w:rPr>
+            </w:pPr>
+            <w:r>
+              <w:rPr>
+                <w:rFonts w:ascii="Calibri" w:eastAsia="Times New Roman" w:hAnsi="Calibri" w:cs="Calibri"/>
+                <w:color w:val="000000"/>
+                <w:lang w:eastAsia="it-CH"/>
+              </w:rPr>
+              <w:t>È richiesto il campo per il cognome</w:t>
+            </w:r>
+          </w:p>
+        </w:tc>
+      </w:tr>
+      <w:tr>
+        <w:trPr>
+          <w:trHeight w:val="257"/>
+          <w:jc w:val="center"/>
+        </w:trPr>
+        <w:tc>
+          <w:tcPr>
+            <w:tcW w:w="1252" w:type="dxa"/>
+            <w:tcBorders>
+              <w:top w:val="nil"/>
+              <w:left w:val="single" w:sz="8" w:space="0" w:color="auto"/>
+              <w:bottom w:val="single" w:sz="4" w:space="0" w:color="auto"/>
+              <w:right w:val="single" w:sz="8" w:space="0" w:color="auto"/>
+            </w:tcBorders>
+            <w:shd w:val="clear" w:color="000000" w:fill="F8CBAD"/>
+            <w:noWrap/>
+            <w:vAlign w:val="bottom"/>
+          </w:tcPr>
+          <w:p>
+            <w:pPr>
+              <w:spacing w:after="0" w:line="240" w:lineRule="auto"/>
+              <w:jc w:val="center"/>
+              <w:rPr>
+                <w:rFonts w:ascii="Calibri" w:eastAsia="Times New Roman" w:hAnsi="Calibri" w:cs="Calibri"/>
+                <w:color w:val="000000"/>
+                <w:lang w:eastAsia="it-CH"/>
+              </w:rPr>
+            </w:pPr>
+            <w:r>
+              <w:rPr>
+                <w:rFonts w:ascii="Calibri" w:eastAsia="Times New Roman" w:hAnsi="Calibri" w:cs="Calibri"/>
+                <w:color w:val="000000"/>
+                <w:lang w:eastAsia="it-CH"/>
+              </w:rPr>
+              <w:t>004</w:t>
+            </w:r>
+          </w:p>
+        </w:tc>
+        <w:tc>
+          <w:tcPr>
+            <w:tcW w:w="6264" w:type="dxa"/>
+            <w:tcBorders>
+              <w:top w:val="single" w:sz="4" w:space="0" w:color="auto"/>
+              <w:left w:val="nil"/>
+              <w:bottom w:val="single" w:sz="4" w:space="0" w:color="auto"/>
+              <w:right w:val="single" w:sz="8" w:space="0" w:color="000000"/>
+            </w:tcBorders>
+            <w:shd w:val="clear" w:color="auto" w:fill="auto"/>
+            <w:noWrap/>
+            <w:vAlign w:val="bottom"/>
+          </w:tcPr>
+          <w:p>
+            <w:pPr>
+              <w:spacing w:after="0" w:line="240" w:lineRule="auto"/>
+              <w:rPr>
+                <w:rFonts w:ascii="Calibri" w:eastAsia="Times New Roman" w:hAnsi="Calibri" w:cs="Calibri"/>
+                <w:color w:val="000000"/>
+                <w:lang w:eastAsia="it-CH"/>
+              </w:rPr>
+            </w:pPr>
+            <w:r>
+              <w:rPr>
+                <w:rFonts w:ascii="Calibri" w:eastAsia="Times New Roman" w:hAnsi="Calibri" w:cs="Calibri"/>
+                <w:color w:val="000000"/>
+                <w:lang w:eastAsia="it-CH"/>
+              </w:rPr>
+              <w:t>È richiesto il campo per la data di nascita</w:t>
+            </w:r>
+            <w:r>
+              <w:rPr>
+                <w:rFonts w:ascii="Calibri" w:eastAsia="Times New Roman" w:hAnsi="Calibri" w:cs="Calibri"/>
+                <w:color w:val="000000"/>
+                <w:lang w:eastAsia="it-CH"/>
+              </w:rPr>
+              <w:t xml:space="preserve"> (data Configurabile)</w:t>
+            </w:r>
+          </w:p>
+        </w:tc>
+      </w:tr>
+      <w:tr>
+        <w:trPr>
+          <w:trHeight w:val="257"/>
+          <w:jc w:val="center"/>
+        </w:trPr>
+        <w:tc>
+          <w:tcPr>
+            <w:tcW w:w="1252" w:type="dxa"/>
+            <w:tcBorders>
+              <w:top w:val="nil"/>
+              <w:left w:val="single" w:sz="8" w:space="0" w:color="auto"/>
+              <w:bottom w:val="single" w:sz="4" w:space="0" w:color="auto"/>
+              <w:right w:val="single" w:sz="8" w:space="0" w:color="auto"/>
+            </w:tcBorders>
+            <w:shd w:val="clear" w:color="000000" w:fill="F8CBAD"/>
+            <w:noWrap/>
+            <w:vAlign w:val="bottom"/>
+          </w:tcPr>
+          <w:p>
+            <w:pPr>
+              <w:spacing w:after="0" w:line="240" w:lineRule="auto"/>
+              <w:jc w:val="center"/>
+              <w:rPr>
+                <w:rFonts w:ascii="Calibri" w:eastAsia="Times New Roman" w:hAnsi="Calibri" w:cs="Calibri"/>
+                <w:color w:val="000000"/>
+                <w:lang w:eastAsia="it-CH"/>
+              </w:rPr>
+            </w:pPr>
+            <w:r>
+              <w:rPr>
+                <w:rFonts w:ascii="Calibri" w:eastAsia="Times New Roman" w:hAnsi="Calibri" w:cs="Calibri"/>
+                <w:color w:val="000000"/>
+                <w:lang w:eastAsia="it-CH"/>
+              </w:rPr>
+              <w:t>005</w:t>
+            </w:r>
+          </w:p>
+        </w:tc>
+        <w:tc>
+          <w:tcPr>
+            <w:tcW w:w="6264" w:type="dxa"/>
+            <w:tcBorders>
+              <w:top w:val="single" w:sz="4" w:space="0" w:color="auto"/>
+              <w:left w:val="nil"/>
+              <w:bottom w:val="single" w:sz="4" w:space="0" w:color="auto"/>
+              <w:right w:val="single" w:sz="8" w:space="0" w:color="000000"/>
+            </w:tcBorders>
+            <w:shd w:val="clear" w:color="auto" w:fill="auto"/>
+            <w:noWrap/>
+            <w:vAlign w:val="bottom"/>
+          </w:tcPr>
+          <w:p>
+            <w:pPr>
+              <w:spacing w:after="0" w:line="240" w:lineRule="auto"/>
+              <w:rPr>
+                <w:rFonts w:ascii="Calibri" w:eastAsia="Times New Roman" w:hAnsi="Calibri" w:cs="Calibri"/>
+                <w:color w:val="000000"/>
+                <w:lang w:eastAsia="it-CH"/>
+              </w:rPr>
+            </w:pPr>
+            <w:r>
+              <w:rPr>
+                <w:rFonts w:ascii="Calibri" w:eastAsia="Times New Roman" w:hAnsi="Calibri" w:cs="Calibri"/>
+                <w:color w:val="000000"/>
+                <w:lang w:eastAsia="it-CH"/>
+              </w:rPr>
+              <w:t xml:space="preserve">È richiesto il campo per il sesso </w:t>
+            </w:r>
+          </w:p>
+        </w:tc>
+      </w:tr>
+      <w:tr>
+        <w:trPr>
+          <w:trHeight w:val="257"/>
+          <w:jc w:val="center"/>
+        </w:trPr>
+        <w:tc>
+          <w:tcPr>
+            <w:tcW w:w="1252" w:type="dxa"/>
+            <w:tcBorders>
+              <w:top w:val="nil"/>
+              <w:left w:val="single" w:sz="8" w:space="0" w:color="auto"/>
+              <w:bottom w:val="single" w:sz="4" w:space="0" w:color="auto"/>
+              <w:right w:val="single" w:sz="8" w:space="0" w:color="auto"/>
+            </w:tcBorders>
+            <w:shd w:val="clear" w:color="000000" w:fill="F8CBAD"/>
+            <w:noWrap/>
+            <w:vAlign w:val="bottom"/>
+          </w:tcPr>
+          <w:p>
+            <w:pPr>
+              <w:spacing w:after="0" w:line="240" w:lineRule="auto"/>
+              <w:jc w:val="center"/>
+              <w:rPr>
+                <w:rFonts w:ascii="Calibri" w:eastAsia="Times New Roman" w:hAnsi="Calibri" w:cs="Calibri"/>
+                <w:color w:val="000000"/>
+                <w:lang w:eastAsia="it-CH"/>
+              </w:rPr>
+            </w:pPr>
+            <w:r>
+              <w:rPr>
+                <w:rFonts w:ascii="Calibri" w:eastAsia="Times New Roman" w:hAnsi="Calibri" w:cs="Calibri"/>
+                <w:color w:val="000000"/>
+                <w:lang w:eastAsia="it-CH"/>
+              </w:rPr>
+              <w:t>006</w:t>
+            </w:r>
+          </w:p>
+        </w:tc>
+        <w:tc>
+          <w:tcPr>
+            <w:tcW w:w="6264" w:type="dxa"/>
+            <w:tcBorders>
+              <w:top w:val="single" w:sz="4" w:space="0" w:color="auto"/>
+              <w:left w:val="nil"/>
+              <w:bottom w:val="single" w:sz="4" w:space="0" w:color="auto"/>
+              <w:right w:val="single" w:sz="8" w:space="0" w:color="000000"/>
+            </w:tcBorders>
+            <w:shd w:val="clear" w:color="auto" w:fill="auto"/>
+            <w:noWrap/>
+            <w:vAlign w:val="bottom"/>
+          </w:tcPr>
+          <w:p>
+            <w:pPr>
+              <w:spacing w:after="0" w:line="240" w:lineRule="auto"/>
+              <w:rPr>
+                <w:rFonts w:ascii="Calibri" w:eastAsia="Times New Roman" w:hAnsi="Calibri" w:cs="Calibri"/>
+                <w:color w:val="000000"/>
+                <w:lang w:eastAsia="it-CH"/>
+              </w:rPr>
+            </w:pPr>
+            <w:r>
+              <w:rPr>
+                <w:rFonts w:ascii="Calibri" w:eastAsia="Times New Roman" w:hAnsi="Calibri" w:cs="Calibri"/>
+                <w:color w:val="000000"/>
+                <w:lang w:eastAsia="it-CH"/>
+              </w:rPr>
+              <w:t>È richiesto il campo per l’indirizzo (via, NAP, città/paese)</w:t>
+            </w:r>
+          </w:p>
+        </w:tc>
+      </w:tr>
+      <w:tr>
+        <w:trPr>
+          <w:trHeight w:val="257"/>
+          <w:jc w:val="center"/>
+        </w:trPr>
+        <w:tc>
+          <w:tcPr>
+            <w:tcW w:w="1252" w:type="dxa"/>
+            <w:tcBorders>
+              <w:top w:val="nil"/>
+              <w:left w:val="single" w:sz="8" w:space="0" w:color="auto"/>
+              <w:bottom w:val="single" w:sz="4" w:space="0" w:color="auto"/>
+              <w:right w:val="single" w:sz="8" w:space="0" w:color="auto"/>
+            </w:tcBorders>
+            <w:shd w:val="clear" w:color="000000" w:fill="F8CBAD"/>
+            <w:noWrap/>
+            <w:vAlign w:val="bottom"/>
+          </w:tcPr>
+          <w:p>
+            <w:pPr>
+              <w:spacing w:after="0" w:line="240" w:lineRule="auto"/>
+              <w:jc w:val="center"/>
+              <w:rPr>
+                <w:rFonts w:ascii="Calibri" w:eastAsia="Times New Roman" w:hAnsi="Calibri" w:cs="Calibri"/>
+                <w:color w:val="000000"/>
+                <w:lang w:eastAsia="it-CH"/>
+              </w:rPr>
+            </w:pPr>
+            <w:r>
+              <w:rPr>
+                <w:rFonts w:ascii="Calibri" w:eastAsia="Times New Roman" w:hAnsi="Calibri" w:cs="Calibri"/>
+                <w:color w:val="000000"/>
+                <w:lang w:eastAsia="it-CH"/>
+              </w:rPr>
+              <w:t>007</w:t>
+            </w:r>
+          </w:p>
+        </w:tc>
+        <w:tc>
+          <w:tcPr>
+            <w:tcW w:w="6264" w:type="dxa"/>
+            <w:tcBorders>
+              <w:top w:val="single" w:sz="4" w:space="0" w:color="auto"/>
+              <w:left w:val="nil"/>
+              <w:bottom w:val="single" w:sz="4" w:space="0" w:color="auto"/>
+              <w:right w:val="single" w:sz="8" w:space="0" w:color="000000"/>
+            </w:tcBorders>
+            <w:shd w:val="clear" w:color="auto" w:fill="auto"/>
+            <w:noWrap/>
+            <w:vAlign w:val="bottom"/>
+          </w:tcPr>
+          <w:p>
+            <w:pPr>
+              <w:spacing w:after="0" w:line="240" w:lineRule="auto"/>
+              <w:rPr>
+                <w:rFonts w:ascii="Calibri" w:eastAsia="Times New Roman" w:hAnsi="Calibri" w:cs="Calibri"/>
+                <w:color w:val="000000"/>
+                <w:lang w:eastAsia="it-CH"/>
+              </w:rPr>
+            </w:pPr>
+            <w:r>
+              <w:rPr>
+                <w:rFonts w:ascii="Calibri" w:eastAsia="Times New Roman" w:hAnsi="Calibri" w:cs="Calibri"/>
+                <w:color w:val="000000"/>
+                <w:lang w:eastAsia="it-CH"/>
+              </w:rPr>
+              <w:t>È richiesto il campo per la nazionalità</w:t>
+            </w:r>
+          </w:p>
+        </w:tc>
+      </w:tr>
+      <w:tr>
+        <w:trPr>
+          <w:trHeight w:val="257"/>
+          <w:jc w:val="center"/>
+        </w:trPr>
+        <w:tc>
+          <w:tcPr>
+            <w:tcW w:w="1252" w:type="dxa"/>
+            <w:tcBorders>
+              <w:top w:val="nil"/>
+              <w:left w:val="single" w:sz="8" w:space="0" w:color="auto"/>
+              <w:bottom w:val="single" w:sz="4" w:space="0" w:color="auto"/>
+              <w:right w:val="single" w:sz="8" w:space="0" w:color="auto"/>
+            </w:tcBorders>
+            <w:shd w:val="clear" w:color="000000" w:fill="F8CBAD"/>
+            <w:noWrap/>
+            <w:vAlign w:val="center"/>
+          </w:tcPr>
+          <w:p>
+            <w:pPr>
+              <w:spacing w:after="0" w:line="240" w:lineRule="auto"/>
+              <w:jc w:val="center"/>
+              <w:rPr>
+                <w:rFonts w:ascii="Calibri" w:eastAsia="Times New Roman" w:hAnsi="Calibri" w:cs="Calibri"/>
+                <w:color w:val="000000"/>
+                <w:lang w:eastAsia="it-CH"/>
+              </w:rPr>
+            </w:pPr>
+            <w:r>
+              <w:rPr>
+                <w:rFonts w:ascii="Calibri" w:eastAsia="Times New Roman" w:hAnsi="Calibri" w:cs="Calibri"/>
+                <w:color w:val="000000"/>
+                <w:lang w:eastAsia="it-CH"/>
+              </w:rPr>
+              <w:t>008</w:t>
+            </w:r>
+          </w:p>
+        </w:tc>
+        <w:tc>
+          <w:tcPr>
+            <w:tcW w:w="6264" w:type="dxa"/>
+            <w:tcBorders>
+              <w:top w:val="single" w:sz="4" w:space="0" w:color="auto"/>
+              <w:left w:val="nil"/>
+              <w:bottom w:val="single" w:sz="4" w:space="0" w:color="auto"/>
+              <w:right w:val="single" w:sz="8" w:space="0" w:color="000000"/>
+            </w:tcBorders>
+            <w:shd w:val="clear" w:color="auto" w:fill="auto"/>
+            <w:noWrap/>
+            <w:vAlign w:val="bottom"/>
+          </w:tcPr>
+          <w:p>
+            <w:pPr>
+              <w:spacing w:after="0" w:line="240" w:lineRule="auto"/>
+              <w:rPr>
+                <w:rFonts w:ascii="Calibri" w:eastAsia="Times New Roman" w:hAnsi="Calibri" w:cs="Calibri"/>
+                <w:color w:val="000000"/>
+                <w:lang w:eastAsia="it-CH"/>
+              </w:rPr>
+            </w:pPr>
+            <w:r>
+              <w:rPr>
+                <w:rFonts w:ascii="Calibri" w:eastAsia="Times New Roman" w:hAnsi="Calibri" w:cs="Calibri"/>
+                <w:color w:val="000000"/>
+                <w:lang w:eastAsia="it-CH"/>
+              </w:rPr>
+              <w:t>È richiesto un campo per le eventuali osservazioni</w:t>
+            </w:r>
+            <w:r>
+              <w:rPr>
+                <w:rFonts w:ascii="Calibri" w:eastAsia="Times New Roman" w:hAnsi="Calibri" w:cs="Calibri"/>
+                <w:color w:val="000000"/>
+                <w:lang w:eastAsia="it-CH"/>
+              </w:rPr>
+              <w:t xml:space="preserve"> (max.239 caratteri)</w:t>
+            </w:r>
+          </w:p>
+        </w:tc>
+      </w:tr>
+      <w:tr>
+        <w:trPr>
+          <w:trHeight w:val="257"/>
+          <w:jc w:val="center"/>
+        </w:trPr>
+        <w:tc>
+          <w:tcPr>
+            <w:tcW w:w="1252" w:type="dxa"/>
+            <w:tcBorders>
+              <w:top w:val="single" w:sz="4" w:space="0" w:color="auto"/>
+              <w:left w:val="single" w:sz="8" w:space="0" w:color="auto"/>
+              <w:bottom w:val="single" w:sz="4" w:space="0" w:color="auto"/>
+              <w:right w:val="single" w:sz="8" w:space="0" w:color="auto"/>
+            </w:tcBorders>
+            <w:shd w:val="clear" w:color="000000" w:fill="F8CBAD"/>
+            <w:noWrap/>
+            <w:vAlign w:val="center"/>
+          </w:tcPr>
+          <w:p>
+            <w:pPr>
+              <w:spacing w:after="0" w:line="240" w:lineRule="auto"/>
+              <w:jc w:val="center"/>
+              <w:rPr>
+                <w:rFonts w:ascii="Calibri" w:eastAsia="Times New Roman" w:hAnsi="Calibri" w:cs="Calibri"/>
+                <w:color w:val="000000"/>
+                <w:lang w:eastAsia="it-CH"/>
+              </w:rPr>
+            </w:pPr>
+            <w:r>
+              <w:rPr>
+                <w:rFonts w:ascii="Calibri" w:eastAsia="Times New Roman" w:hAnsi="Calibri" w:cs="Calibri"/>
+                <w:color w:val="000000"/>
+                <w:lang w:eastAsia="it-CH"/>
+              </w:rPr>
+              <w:t>009</w:t>
+            </w:r>
+          </w:p>
+        </w:tc>
+        <w:tc>
+          <w:tcPr>
+            <w:tcW w:w="6264" w:type="dxa"/>
+            <w:tcBorders>
+              <w:top w:val="single" w:sz="4" w:space="0" w:color="auto"/>
+              <w:left w:val="nil"/>
+              <w:bottom w:val="single" w:sz="4" w:space="0" w:color="auto"/>
+              <w:right w:val="single" w:sz="8" w:space="0" w:color="000000"/>
+            </w:tcBorders>
+            <w:shd w:val="clear" w:color="auto" w:fill="auto"/>
+            <w:noWrap/>
+            <w:vAlign w:val="bottom"/>
+          </w:tcPr>
+          <w:p>
+            <w:pPr>
+              <w:spacing w:after="0" w:line="240" w:lineRule="auto"/>
+              <w:rPr>
+                <w:rFonts w:ascii="Calibri" w:eastAsia="Times New Roman" w:hAnsi="Calibri" w:cs="Calibri"/>
+                <w:color w:val="000000"/>
+                <w:lang w:eastAsia="it-CH"/>
+              </w:rPr>
+            </w:pPr>
+            <w:r>
+              <w:rPr>
+                <w:rFonts w:ascii="Calibri" w:eastAsia="Times New Roman" w:hAnsi="Calibri" w:cs="Calibri"/>
+                <w:color w:val="000000"/>
+                <w:lang w:eastAsia="it-CH"/>
+              </w:rPr>
+              <w:t>Deve avere un’estetica</w:t>
+            </w:r>
+          </w:p>
+        </w:tc>
+      </w:tr>
+      <w:tr>
+        <w:trPr>
+          <w:trHeight w:val="257"/>
+          <w:jc w:val="center"/>
+        </w:trPr>
+        <w:tc>
+          <w:tcPr>
+            <w:tcW w:w="1252" w:type="dxa"/>
+            <w:tcBorders>
+              <w:top w:val="single" w:sz="4" w:space="0" w:color="auto"/>
+              <w:left w:val="single" w:sz="8" w:space="0" w:color="auto"/>
+              <w:bottom w:val="single" w:sz="4" w:space="0" w:color="auto"/>
+              <w:right w:val="single" w:sz="8" w:space="0" w:color="auto"/>
+            </w:tcBorders>
+            <w:shd w:val="clear" w:color="000000" w:fill="F8CBAD"/>
+            <w:noWrap/>
+            <w:vAlign w:val="center"/>
+          </w:tcPr>
+          <w:p>
+            <w:pPr>
+              <w:spacing w:after="0" w:line="240" w:lineRule="auto"/>
+              <w:jc w:val="center"/>
+              <w:rPr>
+                <w:rFonts w:ascii="Calibri" w:eastAsia="Times New Roman" w:hAnsi="Calibri" w:cs="Calibri"/>
+                <w:color w:val="000000"/>
+                <w:lang w:eastAsia="it-CH"/>
+              </w:rPr>
+            </w:pPr>
+            <w:r>
+              <w:rPr>
+                <w:rFonts w:ascii="Calibri" w:eastAsia="Times New Roman" w:hAnsi="Calibri" w:cs="Calibri"/>
+                <w:color w:val="000000"/>
+                <w:lang w:eastAsia="it-CH"/>
+              </w:rPr>
+              <w:t>010</w:t>
+            </w:r>
+          </w:p>
+        </w:tc>
+        <w:tc>
+          <w:tcPr>
+            <w:tcW w:w="6264" w:type="dxa"/>
+            <w:tcBorders>
+              <w:top w:val="single" w:sz="4" w:space="0" w:color="auto"/>
+              <w:left w:val="nil"/>
+              <w:bottom w:val="single" w:sz="4" w:space="0" w:color="auto"/>
+              <w:right w:val="single" w:sz="8" w:space="0" w:color="000000"/>
+            </w:tcBorders>
+            <w:shd w:val="clear" w:color="auto" w:fill="auto"/>
+            <w:noWrap/>
+            <w:vAlign w:val="bottom"/>
+          </w:tcPr>
+          <w:p>
+            <w:pPr>
+              <w:spacing w:after="0" w:line="240" w:lineRule="auto"/>
+              <w:rPr>
+                <w:rFonts w:ascii="Calibri" w:eastAsia="Times New Roman" w:hAnsi="Calibri" w:cs="Calibri"/>
+                <w:color w:val="000000"/>
+                <w:lang w:eastAsia="it-CH"/>
+              </w:rPr>
+            </w:pPr>
+            <w:r>
+              <w:rPr>
+                <w:rFonts w:ascii="Calibri" w:eastAsia="Times New Roman" w:hAnsi="Calibri" w:cs="Calibri"/>
+                <w:color w:val="000000"/>
+                <w:lang w:eastAsia="it-CH"/>
+              </w:rPr>
+              <w:t>È possibile visualizzare i dati (es.</w:t>
+            </w:r>
+            <w:r>
+              <w:rPr>
+                <w:rFonts w:ascii="Calibri" w:eastAsia="Times New Roman" w:hAnsi="Calibri" w:cs="Calibri"/>
+                <w:color w:val="000000"/>
+                <w:lang w:eastAsia="it-CH"/>
+              </w:rPr>
+              <w:t xml:space="preserve"> </w:t>
+            </w:r>
+            <w:r>
+              <w:rPr>
+                <w:rFonts w:ascii="Calibri" w:eastAsia="Times New Roman" w:hAnsi="Calibri" w:cs="Calibri"/>
+                <w:color w:val="000000"/>
+                <w:lang w:eastAsia="it-CH"/>
+              </w:rPr>
+              <w:t>in una tabella)</w:t>
+            </w:r>
+          </w:p>
+        </w:tc>
+      </w:tr>
+      <w:tr>
+        <w:trPr>
+          <w:trHeight w:val="257"/>
+          <w:jc w:val="center"/>
+        </w:trPr>
+        <w:tc>
+          <w:tcPr>
+            <w:tcW w:w="1252" w:type="dxa"/>
+            <w:tcBorders>
+              <w:top w:val="single" w:sz="4" w:space="0" w:color="auto"/>
+              <w:left w:val="single" w:sz="8" w:space="0" w:color="auto"/>
+              <w:bottom w:val="single" w:sz="4" w:space="0" w:color="auto"/>
+              <w:right w:val="single" w:sz="8" w:space="0" w:color="auto"/>
+            </w:tcBorders>
+            <w:shd w:val="clear" w:color="000000" w:fill="F8CBAD"/>
+            <w:noWrap/>
+            <w:vAlign w:val="center"/>
+          </w:tcPr>
+          <w:p>
+            <w:pPr>
+              <w:spacing w:after="0" w:line="240" w:lineRule="auto"/>
+              <w:jc w:val="center"/>
+              <w:rPr>
+                <w:rFonts w:ascii="Calibri" w:eastAsia="Times New Roman" w:hAnsi="Calibri" w:cs="Calibri"/>
+                <w:color w:val="000000"/>
+                <w:lang w:eastAsia="it-CH"/>
+              </w:rPr>
+            </w:pPr>
+            <w:r>
+              <w:rPr>
+                <w:rFonts w:ascii="Calibri" w:eastAsia="Times New Roman" w:hAnsi="Calibri" w:cs="Calibri"/>
+                <w:color w:val="000000"/>
+                <w:lang w:eastAsia="it-CH"/>
+              </w:rPr>
+              <w:t>011</w:t>
+            </w:r>
+          </w:p>
+        </w:tc>
+        <w:tc>
+          <w:tcPr>
+            <w:tcW w:w="6264" w:type="dxa"/>
+            <w:tcBorders>
+              <w:top w:val="single" w:sz="4" w:space="0" w:color="auto"/>
+              <w:left w:val="nil"/>
+              <w:bottom w:val="single" w:sz="4" w:space="0" w:color="auto"/>
+              <w:right w:val="single" w:sz="8" w:space="0" w:color="000000"/>
+            </w:tcBorders>
+            <w:shd w:val="clear" w:color="auto" w:fill="auto"/>
+            <w:noWrap/>
+            <w:vAlign w:val="bottom"/>
+          </w:tcPr>
+          <w:p>
+            <w:pPr>
+              <w:spacing w:after="0" w:line="240" w:lineRule="auto"/>
+              <w:rPr>
+                <w:rFonts w:ascii="Calibri" w:eastAsia="Times New Roman" w:hAnsi="Calibri" w:cs="Calibri"/>
+                <w:color w:val="000000"/>
+                <w:lang w:eastAsia="it-CH"/>
+              </w:rPr>
+            </w:pPr>
+            <w:r>
+              <w:rPr>
+                <w:rFonts w:ascii="Calibri" w:eastAsia="Times New Roman" w:hAnsi="Calibri" w:cs="Calibri"/>
+                <w:color w:val="000000"/>
+                <w:lang w:eastAsia="it-CH"/>
+              </w:rPr>
+              <w:t>Non deve avere una pagina di login</w:t>
+            </w:r>
+          </w:p>
+        </w:tc>
+      </w:tr>
+      <w:tr>
+        <w:trPr>
+          <w:trHeight w:val="257"/>
+          <w:jc w:val="center"/>
+        </w:trPr>
+        <w:tc>
+          <w:tcPr>
+            <w:tcW w:w="1252" w:type="dxa"/>
+            <w:tcBorders>
+              <w:top w:val="single" w:sz="4" w:space="0" w:color="auto"/>
+              <w:left w:val="single" w:sz="8" w:space="0" w:color="auto"/>
+              <w:bottom w:val="single" w:sz="4" w:space="0" w:color="auto"/>
+              <w:right w:val="single" w:sz="8" w:space="0" w:color="auto"/>
+            </w:tcBorders>
+            <w:shd w:val="clear" w:color="000000" w:fill="F8CBAD"/>
+            <w:noWrap/>
+            <w:vAlign w:val="center"/>
+          </w:tcPr>
+          <w:p>
+            <w:pPr>
+              <w:spacing w:after="0" w:line="240" w:lineRule="auto"/>
+              <w:jc w:val="center"/>
+              <w:rPr>
+                <w:rFonts w:ascii="Calibri" w:eastAsia="Times New Roman" w:hAnsi="Calibri" w:cs="Calibri"/>
+                <w:color w:val="000000"/>
+                <w:lang w:eastAsia="it-CH"/>
+              </w:rPr>
+            </w:pPr>
+            <w:r>
+              <w:rPr>
+                <w:rFonts w:ascii="Calibri" w:eastAsia="Times New Roman" w:hAnsi="Calibri" w:cs="Calibri"/>
+                <w:color w:val="000000"/>
+                <w:lang w:eastAsia="it-CH"/>
+              </w:rPr>
+              <w:t>012</w:t>
+            </w:r>
+          </w:p>
+        </w:tc>
+        <w:tc>
+          <w:tcPr>
+            <w:tcW w:w="6264" w:type="dxa"/>
+            <w:tcBorders>
+              <w:top w:val="single" w:sz="4" w:space="0" w:color="auto"/>
+              <w:left w:val="nil"/>
+              <w:bottom w:val="single" w:sz="4" w:space="0" w:color="auto"/>
+              <w:right w:val="single" w:sz="8" w:space="0" w:color="000000"/>
+            </w:tcBorders>
+            <w:shd w:val="clear" w:color="auto" w:fill="auto"/>
+            <w:noWrap/>
+            <w:vAlign w:val="bottom"/>
+          </w:tcPr>
+          <w:p>
+            <w:pPr>
+              <w:spacing w:after="0" w:line="240" w:lineRule="auto"/>
+              <w:rPr>
+                <w:rFonts w:ascii="Calibri" w:eastAsia="Times New Roman" w:hAnsi="Calibri" w:cs="Calibri"/>
+                <w:color w:val="000000"/>
+                <w:lang w:eastAsia="it-CH"/>
+              </w:rPr>
+            </w:pPr>
+            <w:r>
+              <w:rPr>
+                <w:rFonts w:ascii="Calibri" w:eastAsia="Times New Roman" w:hAnsi="Calibri" w:cs="Calibri"/>
+                <w:color w:val="000000"/>
+                <w:lang w:eastAsia="it-CH"/>
+              </w:rPr>
+              <w:t>Si può aggiungere un collegamento al sito CPT</w:t>
+            </w:r>
+          </w:p>
+        </w:tc>
+      </w:tr>
+      <w:tr>
+        <w:trPr>
+          <w:trHeight w:val="257"/>
+          <w:jc w:val="center"/>
+        </w:trPr>
+        <w:tc>
+          <w:tcPr>
+            <w:tcW w:w="1252" w:type="dxa"/>
+            <w:tcBorders>
+              <w:top w:val="single" w:sz="4" w:space="0" w:color="auto"/>
+              <w:left w:val="single" w:sz="8" w:space="0" w:color="auto"/>
+              <w:bottom w:val="single" w:sz="4" w:space="0" w:color="auto"/>
+              <w:right w:val="single" w:sz="8" w:space="0" w:color="auto"/>
+            </w:tcBorders>
+            <w:shd w:val="clear" w:color="000000" w:fill="F8CBAD"/>
+            <w:noWrap/>
+            <w:vAlign w:val="center"/>
+          </w:tcPr>
+          <w:p>
+            <w:pPr>
+              <w:spacing w:after="0" w:line="240" w:lineRule="auto"/>
+              <w:jc w:val="center"/>
+              <w:rPr>
+                <w:rFonts w:ascii="Calibri" w:eastAsia="Times New Roman" w:hAnsi="Calibri" w:cs="Calibri"/>
+                <w:color w:val="000000"/>
+                <w:lang w:eastAsia="it-CH"/>
+              </w:rPr>
+            </w:pPr>
+            <w:r>
+              <w:rPr>
+                <w:rFonts w:ascii="Calibri" w:eastAsia="Times New Roman" w:hAnsi="Calibri" w:cs="Calibri"/>
+                <w:color w:val="000000"/>
+                <w:lang w:eastAsia="it-CH"/>
+              </w:rPr>
+              <w:t>013</w:t>
+            </w:r>
+          </w:p>
+        </w:tc>
+        <w:tc>
+          <w:tcPr>
+            <w:tcW w:w="6264" w:type="dxa"/>
+            <w:tcBorders>
+              <w:top w:val="single" w:sz="4" w:space="0" w:color="auto"/>
+              <w:left w:val="nil"/>
+              <w:bottom w:val="single" w:sz="4" w:space="0" w:color="auto"/>
+              <w:right w:val="single" w:sz="8" w:space="0" w:color="000000"/>
+            </w:tcBorders>
+            <w:shd w:val="clear" w:color="auto" w:fill="auto"/>
+            <w:noWrap/>
+            <w:vAlign w:val="bottom"/>
+          </w:tcPr>
+          <w:p>
+            <w:pPr>
+              <w:spacing w:after="0" w:line="240" w:lineRule="auto"/>
+              <w:rPr>
+                <w:rFonts w:ascii="Calibri" w:eastAsia="Times New Roman" w:hAnsi="Calibri" w:cs="Calibri"/>
+                <w:color w:val="000000"/>
+                <w:lang w:eastAsia="it-CH"/>
+              </w:rPr>
+            </w:pPr>
+            <w:r>
+              <w:rPr>
+                <w:rFonts w:ascii="Calibri" w:eastAsia="Times New Roman" w:hAnsi="Calibri" w:cs="Calibri"/>
+                <w:color w:val="000000"/>
+                <w:lang w:eastAsia="it-CH"/>
+              </w:rPr>
+              <w:t xml:space="preserve">Il </w:t>
+            </w:r>
+            <w:proofErr w:type="spellStart"/>
+            <w:r>
+              <w:rPr>
+                <w:rFonts w:ascii="Calibri" w:eastAsia="Times New Roman" w:hAnsi="Calibri" w:cs="Calibri"/>
+                <w:color w:val="000000"/>
+                <w:lang w:eastAsia="it-CH"/>
+              </w:rPr>
+              <w:t>form</w:t>
+            </w:r>
+            <w:proofErr w:type="spellEnd"/>
+            <w:r>
+              <w:rPr>
+                <w:rFonts w:ascii="Calibri" w:eastAsia="Times New Roman" w:hAnsi="Calibri" w:cs="Calibri"/>
+                <w:color w:val="000000"/>
+                <w:lang w:eastAsia="it-CH"/>
+              </w:rPr>
+              <w:t xml:space="preserve"> si deve svuotare una volta inseriti i dati</w:t>
+            </w:r>
+            <w:r>
+              <w:rPr>
+                <w:rFonts w:ascii="Calibri" w:eastAsia="Times New Roman" w:hAnsi="Calibri" w:cs="Calibri"/>
+                <w:color w:val="000000"/>
+                <w:lang w:eastAsia="it-CH"/>
+              </w:rPr>
+              <w:t xml:space="preserve"> di </w:t>
+            </w:r>
+            <w:r>
+              <w:rPr>
+                <w:rFonts w:ascii="Calibri" w:eastAsia="Times New Roman" w:hAnsi="Calibri" w:cs="Calibri"/>
+                <w:color w:val="000000"/>
+                <w:lang w:eastAsia="it-CH"/>
+              </w:rPr>
+              <w:t>un formulario</w:t>
+            </w:r>
+          </w:p>
+        </w:tc>
+      </w:tr>
+      <w:tr>
+        <w:trPr>
+          <w:trHeight w:val="257"/>
+          <w:jc w:val="center"/>
+        </w:trPr>
+        <w:tc>
+          <w:tcPr>
+            <w:tcW w:w="1252" w:type="dxa"/>
+            <w:tcBorders>
+              <w:top w:val="single" w:sz="4" w:space="0" w:color="auto"/>
+              <w:left w:val="single" w:sz="8" w:space="0" w:color="auto"/>
+              <w:bottom w:val="single" w:sz="4" w:space="0" w:color="auto"/>
+              <w:right w:val="single" w:sz="8" w:space="0" w:color="auto"/>
+            </w:tcBorders>
+            <w:shd w:val="clear" w:color="000000" w:fill="F8CBAD"/>
+            <w:noWrap/>
+            <w:vAlign w:val="center"/>
+          </w:tcPr>
+          <w:p>
+            <w:pPr>
+              <w:spacing w:after="0" w:line="240" w:lineRule="auto"/>
+              <w:jc w:val="center"/>
+              <w:rPr>
+                <w:rFonts w:ascii="Calibri" w:eastAsia="Times New Roman" w:hAnsi="Calibri" w:cs="Calibri"/>
+                <w:color w:val="000000"/>
+                <w:lang w:eastAsia="it-CH"/>
+              </w:rPr>
+            </w:pPr>
+            <w:r>
+              <w:rPr>
+                <w:rFonts w:ascii="Calibri" w:eastAsia="Times New Roman" w:hAnsi="Calibri" w:cs="Calibri"/>
+                <w:color w:val="000000"/>
+                <w:lang w:eastAsia="it-CH"/>
+              </w:rPr>
+              <w:t>014</w:t>
+            </w:r>
+          </w:p>
+        </w:tc>
+        <w:tc>
+          <w:tcPr>
+            <w:tcW w:w="6264" w:type="dxa"/>
+            <w:tcBorders>
+              <w:top w:val="single" w:sz="4" w:space="0" w:color="auto"/>
+              <w:left w:val="nil"/>
+              <w:bottom w:val="single" w:sz="4" w:space="0" w:color="auto"/>
+              <w:right w:val="single" w:sz="8" w:space="0" w:color="000000"/>
+            </w:tcBorders>
+            <w:shd w:val="clear" w:color="auto" w:fill="auto"/>
+            <w:noWrap/>
+            <w:vAlign w:val="bottom"/>
+          </w:tcPr>
+          <w:p>
+            <w:pPr>
+              <w:spacing w:after="0" w:line="240" w:lineRule="auto"/>
+              <w:rPr>
+                <w:rFonts w:ascii="Calibri" w:eastAsia="Times New Roman" w:hAnsi="Calibri" w:cs="Calibri"/>
+                <w:color w:val="000000"/>
+                <w:lang w:eastAsia="it-CH"/>
+              </w:rPr>
+            </w:pPr>
+            <w:r>
+              <w:rPr>
+                <w:rFonts w:ascii="Calibri" w:eastAsia="Times New Roman" w:hAnsi="Calibri" w:cs="Calibri"/>
+                <w:color w:val="000000"/>
+                <w:lang w:eastAsia="it-CH"/>
+              </w:rPr>
+              <w:t>Tipo di input per i campi a scelta</w:t>
             </w:r>
           </w:p>
         </w:tc>
@@ -983,7 +2507,7 @@
                 <w:color w:val="000000"/>
                 <w:lang w:eastAsia="it-CH"/>
               </w:rPr>
-              <w:t>REQ-002</w:t>
+              <w:t>REQ-003</w:t>
             </w:r>
           </w:p>
         </w:tc>
@@ -1060,7 +2584,7 @@
                 <w:color w:val="000000"/>
                 <w:lang w:eastAsia="it-CH"/>
               </w:rPr>
-              <w:t>Form Inserimento Dati</w:t>
+              <w:t>Salvataggio Dati</w:t>
             </w:r>
           </w:p>
         </w:tc>
@@ -1132,7 +2656,7 @@
                 <w:color w:val="000000"/>
                 <w:lang w:eastAsia="it-CH"/>
               </w:rPr>
-              <w:t>1</w:t>
+              <w:t>2</w:t>
             </w:r>
           </w:p>
         </w:tc>
@@ -1413,7 +2937,7 @@
                 <w:color w:val="000000"/>
                 <w:lang w:eastAsia="it-CH"/>
               </w:rPr>
-              <w:t>Per la creazione del from si richiede PHP</w:t>
+              <w:t>Il file dovrà essere di tipo CSV o XML</w:t>
             </w:r>
           </w:p>
         </w:tc>
@@ -1427,7 +2951,7 @@
           <w:tcPr>
             <w:tcW w:w="1252" w:type="dxa"/>
             <w:tcBorders>
-              <w:top w:val="nil"/>
+              <w:top w:val="single" w:sz="4" w:space="0" w:color="auto"/>
               <w:left w:val="single" w:sz="8" w:space="0" w:color="auto"/>
               <w:bottom w:val="single" w:sz="4" w:space="0" w:color="auto"/>
               <w:right w:val="single" w:sz="8" w:space="0" w:color="auto"/>
@@ -1435,7 +2959,6 @@
             <w:shd w:val="clear" w:color="000000" w:fill="F8CBAD"/>
             <w:noWrap/>
             <w:vAlign w:val="bottom"/>
-            <w:hideMark/>
           </w:tcPr>
           <w:p>
             <w:pPr>
@@ -1469,948 +2992,38 @@
             <w:shd w:val="clear" w:color="auto" w:fill="auto"/>
             <w:noWrap/>
             <w:vAlign w:val="bottom"/>
-            <w:hideMark/>
-          </w:tcPr>
-          <w:p>
-            <w:pPr>
-              <w:spacing w:after="0" w:line="240" w:lineRule="auto"/>
-              <w:rPr>
-                <w:rFonts w:ascii="Calibri" w:eastAsia="Times New Roman" w:hAnsi="Calibri" w:cs="Calibri"/>
-                <w:color w:val="000000"/>
-                <w:lang w:eastAsia="it-CH"/>
-              </w:rPr>
-            </w:pPr>
-            <w:r>
-              <w:rPr>
-                <w:rFonts w:ascii="Calibri" w:eastAsia="Times New Roman" w:hAnsi="Calibri" w:cs="Calibri"/>
-                <w:color w:val="000000"/>
-                <w:lang w:eastAsia="it-CH"/>
-              </w:rPr>
-              <w:t>È richiesto il campo per il nome</w:t>
-            </w:r>
-          </w:p>
-        </w:tc>
-      </w:tr>
-      <w:tr>
-        <w:trPr>
-          <w:trHeight w:val="257"/>
-          <w:jc w:val="center"/>
-        </w:trPr>
-        <w:tc>
-          <w:tcPr>
-            <w:tcW w:w="1252" w:type="dxa"/>
-            <w:tcBorders>
-              <w:top w:val="nil"/>
-              <w:left w:val="single" w:sz="8" w:space="0" w:color="auto"/>
-              <w:bottom w:val="single" w:sz="4" w:space="0" w:color="auto"/>
-              <w:right w:val="single" w:sz="8" w:space="0" w:color="auto"/>
-            </w:tcBorders>
-            <w:shd w:val="clear" w:color="000000" w:fill="F8CBAD"/>
-            <w:noWrap/>
-            <w:vAlign w:val="bottom"/>
-          </w:tcPr>
-          <w:p>
-            <w:pPr>
-              <w:spacing w:after="0" w:line="240" w:lineRule="auto"/>
-              <w:jc w:val="center"/>
-              <w:rPr>
-                <w:rFonts w:ascii="Calibri" w:eastAsia="Times New Roman" w:hAnsi="Calibri" w:cs="Calibri"/>
-                <w:color w:val="000000"/>
-                <w:lang w:eastAsia="it-CH"/>
-              </w:rPr>
-            </w:pPr>
-            <w:r>
-              <w:rPr>
-                <w:rFonts w:ascii="Calibri" w:eastAsia="Times New Roman" w:hAnsi="Calibri" w:cs="Calibri"/>
-                <w:color w:val="000000"/>
-                <w:lang w:eastAsia="it-CH"/>
-              </w:rPr>
-              <w:t>003</w:t>
-            </w:r>
-          </w:p>
-        </w:tc>
-        <w:tc>
-          <w:tcPr>
-            <w:tcW w:w="6264" w:type="dxa"/>
-            <w:tcBorders>
-              <w:top w:val="single" w:sz="4" w:space="0" w:color="auto"/>
-              <w:left w:val="nil"/>
-              <w:bottom w:val="single" w:sz="4" w:space="0" w:color="auto"/>
-              <w:right w:val="single" w:sz="8" w:space="0" w:color="000000"/>
-            </w:tcBorders>
-            <w:shd w:val="clear" w:color="auto" w:fill="auto"/>
-            <w:noWrap/>
-            <w:vAlign w:val="bottom"/>
-          </w:tcPr>
-          <w:p>
-            <w:pPr>
-              <w:spacing w:after="0" w:line="240" w:lineRule="auto"/>
-              <w:rPr>
-                <w:rFonts w:ascii="Calibri" w:eastAsia="Times New Roman" w:hAnsi="Calibri" w:cs="Calibri"/>
-                <w:color w:val="000000"/>
-                <w:lang w:eastAsia="it-CH"/>
-              </w:rPr>
-            </w:pPr>
-            <w:r>
-              <w:rPr>
-                <w:rFonts w:ascii="Calibri" w:eastAsia="Times New Roman" w:hAnsi="Calibri" w:cs="Calibri"/>
-                <w:color w:val="000000"/>
-                <w:lang w:eastAsia="it-CH"/>
-              </w:rPr>
-              <w:t>È richiesto il campo per il cognome</w:t>
-            </w:r>
-          </w:p>
-        </w:tc>
-      </w:tr>
-      <w:tr>
-        <w:trPr>
-          <w:trHeight w:val="257"/>
-          <w:jc w:val="center"/>
-        </w:trPr>
-        <w:tc>
-          <w:tcPr>
-            <w:tcW w:w="1252" w:type="dxa"/>
-            <w:tcBorders>
-              <w:top w:val="nil"/>
-              <w:left w:val="single" w:sz="8" w:space="0" w:color="auto"/>
-              <w:bottom w:val="single" w:sz="4" w:space="0" w:color="auto"/>
-              <w:right w:val="single" w:sz="8" w:space="0" w:color="auto"/>
-            </w:tcBorders>
-            <w:shd w:val="clear" w:color="000000" w:fill="F8CBAD"/>
-            <w:noWrap/>
-            <w:vAlign w:val="bottom"/>
-          </w:tcPr>
-          <w:p>
-            <w:pPr>
-              <w:spacing w:after="0" w:line="240" w:lineRule="auto"/>
-              <w:jc w:val="center"/>
-              <w:rPr>
-                <w:rFonts w:ascii="Calibri" w:eastAsia="Times New Roman" w:hAnsi="Calibri" w:cs="Calibri"/>
-                <w:color w:val="000000"/>
-                <w:lang w:eastAsia="it-CH"/>
-              </w:rPr>
-            </w:pPr>
-            <w:r>
-              <w:rPr>
-                <w:rFonts w:ascii="Calibri" w:eastAsia="Times New Roman" w:hAnsi="Calibri" w:cs="Calibri"/>
-                <w:color w:val="000000"/>
-                <w:lang w:eastAsia="it-CH"/>
-              </w:rPr>
-              <w:t>004</w:t>
-            </w:r>
-          </w:p>
-        </w:tc>
-        <w:tc>
-          <w:tcPr>
-            <w:tcW w:w="6264" w:type="dxa"/>
-            <w:tcBorders>
-              <w:top w:val="single" w:sz="4" w:space="0" w:color="auto"/>
-              <w:left w:val="nil"/>
-              <w:bottom w:val="single" w:sz="4" w:space="0" w:color="auto"/>
-              <w:right w:val="single" w:sz="8" w:space="0" w:color="000000"/>
-            </w:tcBorders>
-            <w:shd w:val="clear" w:color="auto" w:fill="auto"/>
-            <w:noWrap/>
-            <w:vAlign w:val="bottom"/>
-          </w:tcPr>
-          <w:p>
-            <w:pPr>
-              <w:spacing w:after="0" w:line="240" w:lineRule="auto"/>
-              <w:rPr>
-                <w:rFonts w:ascii="Calibri" w:eastAsia="Times New Roman" w:hAnsi="Calibri" w:cs="Calibri"/>
-                <w:color w:val="000000"/>
-                <w:lang w:eastAsia="it-CH"/>
-              </w:rPr>
-            </w:pPr>
-            <w:r>
-              <w:rPr>
-                <w:rFonts w:ascii="Calibri" w:eastAsia="Times New Roman" w:hAnsi="Calibri" w:cs="Calibri"/>
-                <w:color w:val="000000"/>
-                <w:lang w:eastAsia="it-CH"/>
-              </w:rPr>
-              <w:t>È richiesto il campo per la data di nascita</w:t>
-            </w:r>
-            <w:r>
-              <w:rPr>
-                <w:rFonts w:ascii="Calibri" w:eastAsia="Times New Roman" w:hAnsi="Calibri" w:cs="Calibri"/>
-                <w:color w:val="000000"/>
-                <w:lang w:eastAsia="it-CH"/>
-              </w:rPr>
-              <w:t xml:space="preserve"> (data Configurabile)</w:t>
-            </w:r>
-          </w:p>
-        </w:tc>
-      </w:tr>
-      <w:tr>
-        <w:trPr>
-          <w:trHeight w:val="257"/>
-          <w:jc w:val="center"/>
-        </w:trPr>
-        <w:tc>
-          <w:tcPr>
-            <w:tcW w:w="1252" w:type="dxa"/>
-            <w:tcBorders>
-              <w:top w:val="nil"/>
-              <w:left w:val="single" w:sz="8" w:space="0" w:color="auto"/>
-              <w:bottom w:val="single" w:sz="4" w:space="0" w:color="auto"/>
-              <w:right w:val="single" w:sz="8" w:space="0" w:color="auto"/>
-            </w:tcBorders>
-            <w:shd w:val="clear" w:color="000000" w:fill="F8CBAD"/>
-            <w:noWrap/>
-            <w:vAlign w:val="bottom"/>
-          </w:tcPr>
-          <w:p>
-            <w:pPr>
-              <w:spacing w:after="0" w:line="240" w:lineRule="auto"/>
-              <w:jc w:val="center"/>
-              <w:rPr>
-                <w:rFonts w:ascii="Calibri" w:eastAsia="Times New Roman" w:hAnsi="Calibri" w:cs="Calibri"/>
-                <w:color w:val="000000"/>
-                <w:lang w:eastAsia="it-CH"/>
-              </w:rPr>
-            </w:pPr>
-            <w:r>
-              <w:rPr>
-                <w:rFonts w:ascii="Calibri" w:eastAsia="Times New Roman" w:hAnsi="Calibri" w:cs="Calibri"/>
-                <w:color w:val="000000"/>
-                <w:lang w:eastAsia="it-CH"/>
-              </w:rPr>
-              <w:t>005</w:t>
-            </w:r>
-          </w:p>
-        </w:tc>
-        <w:tc>
-          <w:tcPr>
-            <w:tcW w:w="6264" w:type="dxa"/>
-            <w:tcBorders>
-              <w:top w:val="single" w:sz="4" w:space="0" w:color="auto"/>
-              <w:left w:val="nil"/>
-              <w:bottom w:val="single" w:sz="4" w:space="0" w:color="auto"/>
-              <w:right w:val="single" w:sz="8" w:space="0" w:color="000000"/>
-            </w:tcBorders>
-            <w:shd w:val="clear" w:color="auto" w:fill="auto"/>
-            <w:noWrap/>
-            <w:vAlign w:val="bottom"/>
-          </w:tcPr>
-          <w:p>
-            <w:pPr>
-              <w:spacing w:after="0" w:line="240" w:lineRule="auto"/>
-              <w:rPr>
-                <w:rFonts w:ascii="Calibri" w:eastAsia="Times New Roman" w:hAnsi="Calibri" w:cs="Calibri"/>
-                <w:color w:val="000000"/>
-                <w:lang w:eastAsia="it-CH"/>
-              </w:rPr>
-            </w:pPr>
-            <w:r>
-              <w:rPr>
-                <w:rFonts w:ascii="Calibri" w:eastAsia="Times New Roman" w:hAnsi="Calibri" w:cs="Calibri"/>
-                <w:color w:val="000000"/>
-                <w:lang w:eastAsia="it-CH"/>
-              </w:rPr>
-              <w:t xml:space="preserve">È richiesto il campo per il sesso </w:t>
-            </w:r>
-          </w:p>
-        </w:tc>
-      </w:tr>
-      <w:tr>
-        <w:trPr>
-          <w:trHeight w:val="257"/>
-          <w:jc w:val="center"/>
-        </w:trPr>
-        <w:tc>
-          <w:tcPr>
-            <w:tcW w:w="1252" w:type="dxa"/>
-            <w:tcBorders>
-              <w:top w:val="nil"/>
-              <w:left w:val="single" w:sz="8" w:space="0" w:color="auto"/>
-              <w:bottom w:val="single" w:sz="4" w:space="0" w:color="auto"/>
-              <w:right w:val="single" w:sz="8" w:space="0" w:color="auto"/>
-            </w:tcBorders>
-            <w:shd w:val="clear" w:color="000000" w:fill="F8CBAD"/>
-            <w:noWrap/>
-            <w:vAlign w:val="bottom"/>
-          </w:tcPr>
-          <w:p>
-            <w:pPr>
-              <w:spacing w:after="0" w:line="240" w:lineRule="auto"/>
-              <w:jc w:val="center"/>
-              <w:rPr>
-                <w:rFonts w:ascii="Calibri" w:eastAsia="Times New Roman" w:hAnsi="Calibri" w:cs="Calibri"/>
-                <w:color w:val="000000"/>
-                <w:lang w:eastAsia="it-CH"/>
-              </w:rPr>
-            </w:pPr>
-            <w:r>
-              <w:rPr>
-                <w:rFonts w:ascii="Calibri" w:eastAsia="Times New Roman" w:hAnsi="Calibri" w:cs="Calibri"/>
-                <w:color w:val="000000"/>
-                <w:lang w:eastAsia="it-CH"/>
-              </w:rPr>
-              <w:t>006</w:t>
-            </w:r>
-          </w:p>
-        </w:tc>
-        <w:tc>
-          <w:tcPr>
-            <w:tcW w:w="6264" w:type="dxa"/>
-            <w:tcBorders>
-              <w:top w:val="single" w:sz="4" w:space="0" w:color="auto"/>
-              <w:left w:val="nil"/>
-              <w:bottom w:val="single" w:sz="4" w:space="0" w:color="auto"/>
-              <w:right w:val="single" w:sz="8" w:space="0" w:color="000000"/>
-            </w:tcBorders>
-            <w:shd w:val="clear" w:color="auto" w:fill="auto"/>
-            <w:noWrap/>
-            <w:vAlign w:val="bottom"/>
-          </w:tcPr>
-          <w:p>
-            <w:pPr>
-              <w:spacing w:after="0" w:line="240" w:lineRule="auto"/>
-              <w:rPr>
-                <w:rFonts w:ascii="Calibri" w:eastAsia="Times New Roman" w:hAnsi="Calibri" w:cs="Calibri"/>
-                <w:color w:val="000000"/>
-                <w:lang w:eastAsia="it-CH"/>
-              </w:rPr>
-            </w:pPr>
-            <w:r>
-              <w:rPr>
-                <w:rFonts w:ascii="Calibri" w:eastAsia="Times New Roman" w:hAnsi="Calibri" w:cs="Calibri"/>
-                <w:color w:val="000000"/>
-                <w:lang w:eastAsia="it-CH"/>
-              </w:rPr>
-              <w:t>È richiesto il campo per l’indirizzo (via, NAP, città/paese)</w:t>
-            </w:r>
-          </w:p>
-        </w:tc>
-      </w:tr>
-      <w:tr>
-        <w:trPr>
-          <w:trHeight w:val="257"/>
-          <w:jc w:val="center"/>
-        </w:trPr>
-        <w:tc>
-          <w:tcPr>
-            <w:tcW w:w="1252" w:type="dxa"/>
-            <w:tcBorders>
-              <w:top w:val="nil"/>
-              <w:left w:val="single" w:sz="8" w:space="0" w:color="auto"/>
-              <w:bottom w:val="single" w:sz="4" w:space="0" w:color="auto"/>
-              <w:right w:val="single" w:sz="8" w:space="0" w:color="auto"/>
-            </w:tcBorders>
-            <w:shd w:val="clear" w:color="000000" w:fill="F8CBAD"/>
-            <w:noWrap/>
-            <w:vAlign w:val="bottom"/>
-          </w:tcPr>
-          <w:p>
-            <w:pPr>
-              <w:spacing w:after="0" w:line="240" w:lineRule="auto"/>
-              <w:jc w:val="center"/>
-              <w:rPr>
-                <w:rFonts w:ascii="Calibri" w:eastAsia="Times New Roman" w:hAnsi="Calibri" w:cs="Calibri"/>
-                <w:color w:val="000000"/>
-                <w:lang w:eastAsia="it-CH"/>
-              </w:rPr>
-            </w:pPr>
-            <w:r>
-              <w:rPr>
-                <w:rFonts w:ascii="Calibri" w:eastAsia="Times New Roman" w:hAnsi="Calibri" w:cs="Calibri"/>
-                <w:color w:val="000000"/>
-                <w:lang w:eastAsia="it-CH"/>
-              </w:rPr>
-              <w:t>007</w:t>
-            </w:r>
-          </w:p>
-        </w:tc>
-        <w:tc>
-          <w:tcPr>
-            <w:tcW w:w="6264" w:type="dxa"/>
-            <w:tcBorders>
-              <w:top w:val="single" w:sz="4" w:space="0" w:color="auto"/>
-              <w:left w:val="nil"/>
-              <w:bottom w:val="single" w:sz="4" w:space="0" w:color="auto"/>
-              <w:right w:val="single" w:sz="8" w:space="0" w:color="000000"/>
-            </w:tcBorders>
-            <w:shd w:val="clear" w:color="auto" w:fill="auto"/>
-            <w:noWrap/>
-            <w:vAlign w:val="bottom"/>
-          </w:tcPr>
-          <w:p>
-            <w:pPr>
-              <w:spacing w:after="0" w:line="240" w:lineRule="auto"/>
-              <w:rPr>
-                <w:rFonts w:ascii="Calibri" w:eastAsia="Times New Roman" w:hAnsi="Calibri" w:cs="Calibri"/>
-                <w:color w:val="000000"/>
-                <w:lang w:eastAsia="it-CH"/>
-              </w:rPr>
-            </w:pPr>
-            <w:r>
-              <w:rPr>
-                <w:rFonts w:ascii="Calibri" w:eastAsia="Times New Roman" w:hAnsi="Calibri" w:cs="Calibri"/>
-                <w:color w:val="000000"/>
-                <w:lang w:eastAsia="it-CH"/>
-              </w:rPr>
-              <w:t>È richiesto il campo per la nazionalità</w:t>
-            </w:r>
-          </w:p>
-        </w:tc>
-      </w:tr>
-      <w:tr>
-        <w:trPr>
-          <w:trHeight w:val="257"/>
-          <w:jc w:val="center"/>
-        </w:trPr>
-        <w:tc>
-          <w:tcPr>
-            <w:tcW w:w="1252" w:type="dxa"/>
-            <w:tcBorders>
-              <w:top w:val="nil"/>
-              <w:left w:val="single" w:sz="8" w:space="0" w:color="auto"/>
-              <w:bottom w:val="single" w:sz="4" w:space="0" w:color="auto"/>
-              <w:right w:val="single" w:sz="8" w:space="0" w:color="auto"/>
-            </w:tcBorders>
-            <w:shd w:val="clear" w:color="000000" w:fill="F8CBAD"/>
-            <w:noWrap/>
-            <w:vAlign w:val="center"/>
-          </w:tcPr>
-          <w:p>
-            <w:pPr>
-              <w:spacing w:after="0" w:line="240" w:lineRule="auto"/>
-              <w:jc w:val="center"/>
-              <w:rPr>
-                <w:rFonts w:ascii="Calibri" w:eastAsia="Times New Roman" w:hAnsi="Calibri" w:cs="Calibri"/>
-                <w:color w:val="000000"/>
-                <w:lang w:eastAsia="it-CH"/>
-              </w:rPr>
-            </w:pPr>
-            <w:r>
-              <w:rPr>
-                <w:rFonts w:ascii="Calibri" w:eastAsia="Times New Roman" w:hAnsi="Calibri" w:cs="Calibri"/>
-                <w:color w:val="000000"/>
-                <w:lang w:eastAsia="it-CH"/>
-              </w:rPr>
-              <w:t>008</w:t>
-            </w:r>
-          </w:p>
-        </w:tc>
-        <w:tc>
-          <w:tcPr>
-            <w:tcW w:w="6264" w:type="dxa"/>
-            <w:tcBorders>
-              <w:top w:val="single" w:sz="4" w:space="0" w:color="auto"/>
-              <w:left w:val="nil"/>
-              <w:bottom w:val="single" w:sz="4" w:space="0" w:color="auto"/>
-              <w:right w:val="single" w:sz="8" w:space="0" w:color="000000"/>
-            </w:tcBorders>
-            <w:shd w:val="clear" w:color="auto" w:fill="auto"/>
-            <w:noWrap/>
-            <w:vAlign w:val="bottom"/>
-          </w:tcPr>
-          <w:p>
-            <w:pPr>
-              <w:spacing w:after="0" w:line="240" w:lineRule="auto"/>
-              <w:rPr>
-                <w:rFonts w:ascii="Calibri" w:eastAsia="Times New Roman" w:hAnsi="Calibri" w:cs="Calibri"/>
-                <w:color w:val="000000"/>
-                <w:lang w:eastAsia="it-CH"/>
-              </w:rPr>
-            </w:pPr>
-            <w:r>
-              <w:rPr>
-                <w:rFonts w:ascii="Calibri" w:eastAsia="Times New Roman" w:hAnsi="Calibri" w:cs="Calibri"/>
-                <w:color w:val="000000"/>
-                <w:lang w:eastAsia="it-CH"/>
-              </w:rPr>
-              <w:t>È richiesto un campo per le eventuali osservazioni</w:t>
-            </w:r>
-            <w:r>
-              <w:rPr>
-                <w:rFonts w:ascii="Calibri" w:eastAsia="Times New Roman" w:hAnsi="Calibri" w:cs="Calibri"/>
-                <w:color w:val="000000"/>
-                <w:lang w:eastAsia="it-CH"/>
-              </w:rPr>
-              <w:t xml:space="preserve"> (max.239 caratteri)</w:t>
-            </w:r>
-          </w:p>
-        </w:tc>
-      </w:tr>
-      <w:tr>
-        <w:trPr>
-          <w:trHeight w:val="257"/>
-          <w:jc w:val="center"/>
-        </w:trPr>
-        <w:tc>
-          <w:tcPr>
-            <w:tcW w:w="1252" w:type="dxa"/>
-            <w:tcBorders>
-              <w:top w:val="single" w:sz="4" w:space="0" w:color="auto"/>
-              <w:left w:val="single" w:sz="8" w:space="0" w:color="auto"/>
-              <w:bottom w:val="single" w:sz="4" w:space="0" w:color="auto"/>
-              <w:right w:val="single" w:sz="8" w:space="0" w:color="auto"/>
-            </w:tcBorders>
-            <w:shd w:val="clear" w:color="000000" w:fill="F8CBAD"/>
-            <w:noWrap/>
-            <w:vAlign w:val="center"/>
-          </w:tcPr>
-          <w:p>
-            <w:pPr>
-              <w:spacing w:after="0" w:line="240" w:lineRule="auto"/>
-              <w:jc w:val="center"/>
-              <w:rPr>
-                <w:rFonts w:ascii="Calibri" w:eastAsia="Times New Roman" w:hAnsi="Calibri" w:cs="Calibri"/>
-                <w:color w:val="000000"/>
-                <w:lang w:eastAsia="it-CH"/>
-              </w:rPr>
-            </w:pPr>
-            <w:r>
-              <w:rPr>
-                <w:rFonts w:ascii="Calibri" w:eastAsia="Times New Roman" w:hAnsi="Calibri" w:cs="Calibri"/>
-                <w:color w:val="000000"/>
-                <w:lang w:eastAsia="it-CH"/>
-              </w:rPr>
-              <w:t>009</w:t>
-            </w:r>
-          </w:p>
-        </w:tc>
-        <w:tc>
-          <w:tcPr>
-            <w:tcW w:w="6264" w:type="dxa"/>
-            <w:tcBorders>
-              <w:top w:val="single" w:sz="4" w:space="0" w:color="auto"/>
-              <w:left w:val="nil"/>
-              <w:bottom w:val="single" w:sz="4" w:space="0" w:color="auto"/>
-              <w:right w:val="single" w:sz="8" w:space="0" w:color="000000"/>
-            </w:tcBorders>
-            <w:shd w:val="clear" w:color="auto" w:fill="auto"/>
-            <w:noWrap/>
-            <w:vAlign w:val="bottom"/>
-          </w:tcPr>
-          <w:p>
-            <w:pPr>
-              <w:spacing w:after="0" w:line="240" w:lineRule="auto"/>
-              <w:rPr>
-                <w:rFonts w:ascii="Calibri" w:eastAsia="Times New Roman" w:hAnsi="Calibri" w:cs="Calibri"/>
-                <w:color w:val="000000"/>
-                <w:lang w:eastAsia="it-CH"/>
-              </w:rPr>
-            </w:pPr>
-            <w:r>
-              <w:rPr>
-                <w:rFonts w:ascii="Calibri" w:eastAsia="Times New Roman" w:hAnsi="Calibri" w:cs="Calibri"/>
-                <w:color w:val="000000"/>
-                <w:lang w:eastAsia="it-CH"/>
-              </w:rPr>
-              <w:t>Deve avere un’estetica</w:t>
-            </w:r>
-          </w:p>
-        </w:tc>
-      </w:tr>
-      <w:tr>
-        <w:trPr>
-          <w:trHeight w:val="257"/>
-          <w:jc w:val="center"/>
-        </w:trPr>
-        <w:tc>
-          <w:tcPr>
-            <w:tcW w:w="1252" w:type="dxa"/>
-            <w:tcBorders>
-              <w:top w:val="single" w:sz="4" w:space="0" w:color="auto"/>
-              <w:left w:val="single" w:sz="8" w:space="0" w:color="auto"/>
-              <w:bottom w:val="single" w:sz="4" w:space="0" w:color="auto"/>
-              <w:right w:val="single" w:sz="8" w:space="0" w:color="auto"/>
-            </w:tcBorders>
-            <w:shd w:val="clear" w:color="000000" w:fill="F8CBAD"/>
-            <w:noWrap/>
-            <w:vAlign w:val="center"/>
-          </w:tcPr>
-          <w:p>
-            <w:pPr>
-              <w:spacing w:after="0" w:line="240" w:lineRule="auto"/>
-              <w:jc w:val="center"/>
-              <w:rPr>
-                <w:rFonts w:ascii="Calibri" w:eastAsia="Times New Roman" w:hAnsi="Calibri" w:cs="Calibri"/>
-                <w:color w:val="000000"/>
-                <w:lang w:eastAsia="it-CH"/>
-              </w:rPr>
-            </w:pPr>
-            <w:r>
-              <w:rPr>
-                <w:rFonts w:ascii="Calibri" w:eastAsia="Times New Roman" w:hAnsi="Calibri" w:cs="Calibri"/>
-                <w:color w:val="000000"/>
-                <w:lang w:eastAsia="it-CH"/>
-              </w:rPr>
-              <w:t>010</w:t>
-            </w:r>
-          </w:p>
-        </w:tc>
-        <w:tc>
-          <w:tcPr>
-            <w:tcW w:w="6264" w:type="dxa"/>
-            <w:tcBorders>
-              <w:top w:val="single" w:sz="4" w:space="0" w:color="auto"/>
-              <w:left w:val="nil"/>
-              <w:bottom w:val="single" w:sz="4" w:space="0" w:color="auto"/>
-              <w:right w:val="single" w:sz="8" w:space="0" w:color="000000"/>
-            </w:tcBorders>
-            <w:shd w:val="clear" w:color="auto" w:fill="auto"/>
-            <w:noWrap/>
-            <w:vAlign w:val="bottom"/>
-          </w:tcPr>
-          <w:p>
-            <w:pPr>
-              <w:spacing w:after="0" w:line="240" w:lineRule="auto"/>
-              <w:rPr>
-                <w:rFonts w:ascii="Calibri" w:eastAsia="Times New Roman" w:hAnsi="Calibri" w:cs="Calibri"/>
-                <w:color w:val="000000"/>
-                <w:lang w:eastAsia="it-CH"/>
-              </w:rPr>
-            </w:pPr>
-            <w:r>
-              <w:rPr>
-                <w:rFonts w:ascii="Calibri" w:eastAsia="Times New Roman" w:hAnsi="Calibri" w:cs="Calibri"/>
-                <w:color w:val="000000"/>
-                <w:lang w:eastAsia="it-CH"/>
-              </w:rPr>
-              <w:t>È possibile visualizzare i dati (es.</w:t>
-            </w:r>
-            <w:r>
-              <w:rPr>
-                <w:rFonts w:ascii="Calibri" w:eastAsia="Times New Roman" w:hAnsi="Calibri" w:cs="Calibri"/>
-                <w:color w:val="000000"/>
-                <w:lang w:eastAsia="it-CH"/>
-              </w:rPr>
-              <w:t xml:space="preserve"> </w:t>
-            </w:r>
-            <w:r>
-              <w:rPr>
-                <w:rFonts w:ascii="Calibri" w:eastAsia="Times New Roman" w:hAnsi="Calibri" w:cs="Calibri"/>
-                <w:color w:val="000000"/>
-                <w:lang w:eastAsia="it-CH"/>
-              </w:rPr>
-              <w:t>in una tabella)</w:t>
-            </w:r>
-          </w:p>
-        </w:tc>
-      </w:tr>
-      <w:tr>
-        <w:trPr>
-          <w:trHeight w:val="257"/>
-          <w:jc w:val="center"/>
-        </w:trPr>
-        <w:tc>
-          <w:tcPr>
-            <w:tcW w:w="1252" w:type="dxa"/>
-            <w:tcBorders>
-              <w:top w:val="single" w:sz="4" w:space="0" w:color="auto"/>
-              <w:left w:val="single" w:sz="8" w:space="0" w:color="auto"/>
-              <w:bottom w:val="single" w:sz="4" w:space="0" w:color="auto"/>
-              <w:right w:val="single" w:sz="8" w:space="0" w:color="auto"/>
-            </w:tcBorders>
-            <w:shd w:val="clear" w:color="000000" w:fill="F8CBAD"/>
-            <w:noWrap/>
-            <w:vAlign w:val="center"/>
-          </w:tcPr>
-          <w:p>
-            <w:pPr>
-              <w:spacing w:after="0" w:line="240" w:lineRule="auto"/>
-              <w:jc w:val="center"/>
-              <w:rPr>
-                <w:rFonts w:ascii="Calibri" w:eastAsia="Times New Roman" w:hAnsi="Calibri" w:cs="Calibri"/>
-                <w:color w:val="000000"/>
-                <w:lang w:eastAsia="it-CH"/>
-              </w:rPr>
-            </w:pPr>
-            <w:r>
-              <w:rPr>
-                <w:rFonts w:ascii="Calibri" w:eastAsia="Times New Roman" w:hAnsi="Calibri" w:cs="Calibri"/>
-                <w:color w:val="000000"/>
-                <w:lang w:eastAsia="it-CH"/>
-              </w:rPr>
-              <w:t>011</w:t>
-            </w:r>
-          </w:p>
-        </w:tc>
-        <w:tc>
-          <w:tcPr>
-            <w:tcW w:w="6264" w:type="dxa"/>
-            <w:tcBorders>
-              <w:top w:val="single" w:sz="4" w:space="0" w:color="auto"/>
-              <w:left w:val="nil"/>
-              <w:bottom w:val="single" w:sz="4" w:space="0" w:color="auto"/>
-              <w:right w:val="single" w:sz="8" w:space="0" w:color="000000"/>
-            </w:tcBorders>
-            <w:shd w:val="clear" w:color="auto" w:fill="auto"/>
-            <w:noWrap/>
-            <w:vAlign w:val="bottom"/>
-          </w:tcPr>
-          <w:p>
-            <w:pPr>
-              <w:spacing w:after="0" w:line="240" w:lineRule="auto"/>
-              <w:rPr>
-                <w:rFonts w:ascii="Calibri" w:eastAsia="Times New Roman" w:hAnsi="Calibri" w:cs="Calibri"/>
-                <w:color w:val="000000"/>
-                <w:lang w:eastAsia="it-CH"/>
-              </w:rPr>
-            </w:pPr>
-            <w:r>
-              <w:rPr>
-                <w:rFonts w:ascii="Calibri" w:eastAsia="Times New Roman" w:hAnsi="Calibri" w:cs="Calibri"/>
-                <w:color w:val="000000"/>
-                <w:lang w:eastAsia="it-CH"/>
-              </w:rPr>
-              <w:t>Non deve avere una pagina di login</w:t>
-            </w:r>
-          </w:p>
-        </w:tc>
-      </w:tr>
-      <w:tr>
-        <w:trPr>
-          <w:trHeight w:val="257"/>
-          <w:jc w:val="center"/>
-        </w:trPr>
-        <w:tc>
-          <w:tcPr>
-            <w:tcW w:w="1252" w:type="dxa"/>
-            <w:tcBorders>
-              <w:top w:val="single" w:sz="4" w:space="0" w:color="auto"/>
-              <w:left w:val="single" w:sz="8" w:space="0" w:color="auto"/>
-              <w:bottom w:val="single" w:sz="4" w:space="0" w:color="auto"/>
-              <w:right w:val="single" w:sz="8" w:space="0" w:color="auto"/>
-            </w:tcBorders>
-            <w:shd w:val="clear" w:color="000000" w:fill="F8CBAD"/>
-            <w:noWrap/>
-            <w:vAlign w:val="center"/>
-          </w:tcPr>
-          <w:p>
-            <w:pPr>
-              <w:spacing w:after="0" w:line="240" w:lineRule="auto"/>
-              <w:jc w:val="center"/>
-              <w:rPr>
-                <w:rFonts w:ascii="Calibri" w:eastAsia="Times New Roman" w:hAnsi="Calibri" w:cs="Calibri"/>
-                <w:color w:val="000000"/>
-                <w:lang w:eastAsia="it-CH"/>
-              </w:rPr>
-            </w:pPr>
-            <w:r>
-              <w:rPr>
-                <w:rFonts w:ascii="Calibri" w:eastAsia="Times New Roman" w:hAnsi="Calibri" w:cs="Calibri"/>
-                <w:color w:val="000000"/>
-                <w:lang w:eastAsia="it-CH"/>
-              </w:rPr>
-              <w:t>012</w:t>
-            </w:r>
-          </w:p>
-        </w:tc>
-        <w:tc>
-          <w:tcPr>
-            <w:tcW w:w="6264" w:type="dxa"/>
-            <w:tcBorders>
-              <w:top w:val="single" w:sz="4" w:space="0" w:color="auto"/>
-              <w:left w:val="nil"/>
-              <w:bottom w:val="single" w:sz="4" w:space="0" w:color="auto"/>
-              <w:right w:val="single" w:sz="8" w:space="0" w:color="000000"/>
-            </w:tcBorders>
-            <w:shd w:val="clear" w:color="auto" w:fill="auto"/>
-            <w:noWrap/>
-            <w:vAlign w:val="bottom"/>
-          </w:tcPr>
-          <w:p>
-            <w:pPr>
-              <w:spacing w:after="0" w:line="240" w:lineRule="auto"/>
-              <w:rPr>
-                <w:rFonts w:ascii="Calibri" w:eastAsia="Times New Roman" w:hAnsi="Calibri" w:cs="Calibri"/>
-                <w:color w:val="000000"/>
-                <w:lang w:eastAsia="it-CH"/>
-              </w:rPr>
-            </w:pPr>
-            <w:r>
-              <w:rPr>
-                <w:rFonts w:ascii="Calibri" w:eastAsia="Times New Roman" w:hAnsi="Calibri" w:cs="Calibri"/>
-                <w:color w:val="000000"/>
-                <w:lang w:eastAsia="it-CH"/>
-              </w:rPr>
-              <w:t>Si può aggiungere un collegamento al sito CPT</w:t>
-            </w:r>
-          </w:p>
-        </w:tc>
-      </w:tr>
-      <w:tr>
-        <w:trPr>
-          <w:trHeight w:val="257"/>
-          <w:jc w:val="center"/>
-        </w:trPr>
-        <w:tc>
-          <w:tcPr>
-            <w:tcW w:w="1252" w:type="dxa"/>
-            <w:tcBorders>
-              <w:top w:val="single" w:sz="4" w:space="0" w:color="auto"/>
-              <w:left w:val="single" w:sz="8" w:space="0" w:color="auto"/>
-              <w:bottom w:val="single" w:sz="4" w:space="0" w:color="auto"/>
-              <w:right w:val="single" w:sz="8" w:space="0" w:color="auto"/>
-            </w:tcBorders>
-            <w:shd w:val="clear" w:color="000000" w:fill="F8CBAD"/>
-            <w:noWrap/>
-            <w:vAlign w:val="center"/>
-          </w:tcPr>
-          <w:p>
-            <w:pPr>
-              <w:spacing w:after="0" w:line="240" w:lineRule="auto"/>
-              <w:jc w:val="center"/>
-              <w:rPr>
-                <w:rFonts w:ascii="Calibri" w:eastAsia="Times New Roman" w:hAnsi="Calibri" w:cs="Calibri"/>
-                <w:color w:val="000000"/>
-                <w:lang w:eastAsia="it-CH"/>
-              </w:rPr>
-            </w:pPr>
-            <w:r>
-              <w:rPr>
-                <w:rFonts w:ascii="Calibri" w:eastAsia="Times New Roman" w:hAnsi="Calibri" w:cs="Calibri"/>
-                <w:color w:val="000000"/>
-                <w:lang w:eastAsia="it-CH"/>
-              </w:rPr>
-              <w:t>013</w:t>
-            </w:r>
-          </w:p>
-        </w:tc>
-        <w:tc>
-          <w:tcPr>
-            <w:tcW w:w="6264" w:type="dxa"/>
-            <w:tcBorders>
-              <w:top w:val="single" w:sz="4" w:space="0" w:color="auto"/>
-              <w:left w:val="nil"/>
-              <w:bottom w:val="single" w:sz="4" w:space="0" w:color="auto"/>
-              <w:right w:val="single" w:sz="8" w:space="0" w:color="000000"/>
-            </w:tcBorders>
-            <w:shd w:val="clear" w:color="auto" w:fill="auto"/>
-            <w:noWrap/>
-            <w:vAlign w:val="bottom"/>
-          </w:tcPr>
-          <w:p>
-            <w:pPr>
-              <w:spacing w:after="0" w:line="240" w:lineRule="auto"/>
-              <w:rPr>
-                <w:rFonts w:ascii="Calibri" w:eastAsia="Times New Roman" w:hAnsi="Calibri" w:cs="Calibri"/>
-                <w:color w:val="000000"/>
-                <w:lang w:eastAsia="it-CH"/>
-              </w:rPr>
-            </w:pPr>
-            <w:r>
-              <w:rPr>
-                <w:rFonts w:ascii="Calibri" w:eastAsia="Times New Roman" w:hAnsi="Calibri" w:cs="Calibri"/>
-                <w:color w:val="000000"/>
-                <w:lang w:eastAsia="it-CH"/>
-              </w:rPr>
-              <w:t xml:space="preserve">Il </w:t>
-            </w:r>
-            <w:proofErr w:type="spellStart"/>
-            <w:r>
-              <w:rPr>
-                <w:rFonts w:ascii="Calibri" w:eastAsia="Times New Roman" w:hAnsi="Calibri" w:cs="Calibri"/>
-                <w:color w:val="000000"/>
-                <w:lang w:eastAsia="it-CH"/>
-              </w:rPr>
-              <w:t>form</w:t>
-            </w:r>
-            <w:proofErr w:type="spellEnd"/>
-            <w:r>
-              <w:rPr>
-                <w:rFonts w:ascii="Calibri" w:eastAsia="Times New Roman" w:hAnsi="Calibri" w:cs="Calibri"/>
-                <w:color w:val="000000"/>
-                <w:lang w:eastAsia="it-CH"/>
-              </w:rPr>
-              <w:t xml:space="preserve"> si deve svuotare una volta inseriti i dati</w:t>
-            </w:r>
-            <w:r>
-              <w:rPr>
-                <w:rFonts w:ascii="Calibri" w:eastAsia="Times New Roman" w:hAnsi="Calibri" w:cs="Calibri"/>
-                <w:color w:val="000000"/>
-                <w:lang w:eastAsia="it-CH"/>
-              </w:rPr>
-              <w:t xml:space="preserve"> di </w:t>
-            </w:r>
-            <w:r>
-              <w:rPr>
-                <w:rFonts w:ascii="Calibri" w:eastAsia="Times New Roman" w:hAnsi="Calibri" w:cs="Calibri"/>
-                <w:color w:val="000000"/>
-                <w:lang w:eastAsia="it-CH"/>
-              </w:rPr>
-              <w:t>un formulario</w:t>
-            </w:r>
-          </w:p>
-        </w:tc>
-      </w:tr>
-      <w:tr>
-        <w:trPr>
-          <w:trHeight w:val="257"/>
-          <w:jc w:val="center"/>
-        </w:trPr>
-        <w:tc>
-          <w:tcPr>
-            <w:tcW w:w="1252" w:type="dxa"/>
-            <w:tcBorders>
-              <w:top w:val="single" w:sz="4" w:space="0" w:color="auto"/>
-              <w:left w:val="single" w:sz="8" w:space="0" w:color="auto"/>
-              <w:bottom w:val="single" w:sz="4" w:space="0" w:color="auto"/>
-              <w:right w:val="single" w:sz="8" w:space="0" w:color="auto"/>
-            </w:tcBorders>
-            <w:shd w:val="clear" w:color="000000" w:fill="F8CBAD"/>
-            <w:noWrap/>
-            <w:vAlign w:val="center"/>
-          </w:tcPr>
-          <w:p>
-            <w:pPr>
-              <w:spacing w:after="0" w:line="240" w:lineRule="auto"/>
-              <w:jc w:val="center"/>
-              <w:rPr>
-                <w:rFonts w:ascii="Calibri" w:eastAsia="Times New Roman" w:hAnsi="Calibri" w:cs="Calibri"/>
-                <w:color w:val="000000"/>
-                <w:lang w:eastAsia="it-CH"/>
-              </w:rPr>
-            </w:pPr>
-            <w:r>
-              <w:rPr>
-                <w:rFonts w:ascii="Calibri" w:eastAsia="Times New Roman" w:hAnsi="Calibri" w:cs="Calibri"/>
-                <w:color w:val="000000"/>
-                <w:lang w:eastAsia="it-CH"/>
-              </w:rPr>
-              <w:t>014</w:t>
-            </w:r>
-          </w:p>
-        </w:tc>
-        <w:tc>
-          <w:tcPr>
-            <w:tcW w:w="6264" w:type="dxa"/>
-            <w:tcBorders>
-              <w:top w:val="single" w:sz="4" w:space="0" w:color="auto"/>
-              <w:left w:val="nil"/>
-              <w:bottom w:val="single" w:sz="4" w:space="0" w:color="auto"/>
-              <w:right w:val="single" w:sz="8" w:space="0" w:color="000000"/>
-            </w:tcBorders>
-            <w:shd w:val="clear" w:color="auto" w:fill="auto"/>
-            <w:noWrap/>
-            <w:vAlign w:val="bottom"/>
-          </w:tcPr>
-          <w:p>
-            <w:pPr>
-              <w:spacing w:after="0" w:line="240" w:lineRule="auto"/>
-              <w:rPr>
-                <w:rFonts w:ascii="Calibri" w:eastAsia="Times New Roman" w:hAnsi="Calibri" w:cs="Calibri"/>
-                <w:color w:val="000000"/>
-                <w:lang w:eastAsia="it-CH"/>
-              </w:rPr>
-            </w:pPr>
-            <w:r>
-              <w:rPr>
-                <w:rFonts w:ascii="Calibri" w:eastAsia="Times New Roman" w:hAnsi="Calibri" w:cs="Calibri"/>
-                <w:color w:val="000000"/>
-                <w:lang w:eastAsia="it-CH"/>
-              </w:rPr>
-              <w:t>Tipo di input per i campi a scelta</w:t>
+          </w:tcPr>
+          <w:p>
+            <w:pPr>
+              <w:spacing w:after="0" w:line="240" w:lineRule="auto"/>
+              <w:rPr>
+                <w:rFonts w:ascii="Calibri" w:eastAsia="Times New Roman" w:hAnsi="Calibri" w:cs="Calibri"/>
+                <w:color w:val="000000"/>
+                <w:lang w:eastAsia="it-CH"/>
+              </w:rPr>
+            </w:pPr>
+            <w:r>
+              <w:rPr>
+                <w:rFonts w:ascii="Calibri" w:eastAsia="Times New Roman" w:hAnsi="Calibri" w:cs="Calibri"/>
+                <w:color w:val="000000"/>
+                <w:lang w:eastAsia="it-CH"/>
+              </w:rPr>
+              <w:t>Il file deve avere una struttura a tabella</w:t>
             </w:r>
           </w:p>
         </w:tc>
       </w:tr>
     </w:tbl>
     <w:p/>
+    <w:p>
+      <w:r>
+        <w:lastRenderedPageBreak/>
+        <w:tab/>
+      </w:r>
+      <w:r>
+        <w:tab/>
+      </w:r>
+    </w:p>
     <w:tbl>
       <w:tblPr>
         <w:tblW w:w="7516" w:type="dxa"/>
@@ -2496,7 +3109,7 @@
                 <w:color w:val="000000"/>
                 <w:lang w:eastAsia="it-CH"/>
               </w:rPr>
-              <w:t>REQ-003</w:t>
+              <w:t>REQ-004</w:t>
             </w:r>
           </w:p>
         </w:tc>
@@ -2573,7 +3186,7 @@
                 <w:color w:val="000000"/>
                 <w:lang w:eastAsia="it-CH"/>
               </w:rPr>
-              <w:t>Salvataggio Dati</w:t>
+              <w:t>Consegna sito</w:t>
             </w:r>
           </w:p>
         </w:tc>
@@ -2645,7 +3258,7 @@
                 <w:color w:val="000000"/>
                 <w:lang w:eastAsia="it-CH"/>
               </w:rPr>
-              <w:t>2</w:t>
+              <w:t>1</w:t>
             </w:r>
           </w:p>
         </w:tc>
@@ -2926,84 +3539,29 @@
                 <w:color w:val="000000"/>
                 <w:lang w:eastAsia="it-CH"/>
               </w:rPr>
-              <w:t>Il file dovrà essere di tipo CSV o XML</w:t>
-            </w:r>
-          </w:p>
-        </w:tc>
-      </w:tr>
-      <w:tr>
-        <w:trPr>
-          <w:trHeight w:val="257"/>
-          <w:jc w:val="center"/>
-        </w:trPr>
-        <w:tc>
-          <w:tcPr>
-            <w:tcW w:w="1252" w:type="dxa"/>
-            <w:tcBorders>
-              <w:top w:val="single" w:sz="4" w:space="0" w:color="auto"/>
-              <w:left w:val="single" w:sz="8" w:space="0" w:color="auto"/>
-              <w:bottom w:val="single" w:sz="4" w:space="0" w:color="auto"/>
-              <w:right w:val="single" w:sz="8" w:space="0" w:color="auto"/>
-            </w:tcBorders>
-            <w:shd w:val="clear" w:color="000000" w:fill="F8CBAD"/>
-            <w:noWrap/>
-            <w:vAlign w:val="bottom"/>
-          </w:tcPr>
-          <w:p>
-            <w:pPr>
-              <w:spacing w:after="0" w:line="240" w:lineRule="auto"/>
-              <w:jc w:val="center"/>
-              <w:rPr>
-                <w:rFonts w:ascii="Calibri" w:eastAsia="Times New Roman" w:hAnsi="Calibri" w:cs="Calibri"/>
-                <w:color w:val="000000"/>
-                <w:lang w:eastAsia="it-CH"/>
-              </w:rPr>
-            </w:pPr>
-            <w:r>
-              <w:rPr>
-                <w:rFonts w:ascii="Calibri" w:eastAsia="Times New Roman" w:hAnsi="Calibri" w:cs="Calibri"/>
-                <w:color w:val="000000"/>
-                <w:lang w:eastAsia="it-CH"/>
-              </w:rPr>
-              <w:t>002</w:t>
-            </w:r>
-          </w:p>
-        </w:tc>
-        <w:tc>
-          <w:tcPr>
-            <w:tcW w:w="6264" w:type="dxa"/>
-            <w:tcBorders>
-              <w:top w:val="single" w:sz="4" w:space="0" w:color="auto"/>
-              <w:left w:val="nil"/>
-              <w:bottom w:val="single" w:sz="4" w:space="0" w:color="auto"/>
-              <w:right w:val="single" w:sz="8" w:space="0" w:color="000000"/>
-            </w:tcBorders>
-            <w:shd w:val="clear" w:color="auto" w:fill="auto"/>
-            <w:noWrap/>
-            <w:vAlign w:val="bottom"/>
-          </w:tcPr>
-          <w:p>
-            <w:pPr>
-              <w:spacing w:after="0" w:line="240" w:lineRule="auto"/>
-              <w:rPr>
-                <w:rFonts w:ascii="Calibri" w:eastAsia="Times New Roman" w:hAnsi="Calibri" w:cs="Calibri"/>
-                <w:color w:val="000000"/>
-                <w:lang w:eastAsia="it-CH"/>
-              </w:rPr>
-            </w:pPr>
-            <w:r>
-              <w:rPr>
-                <w:rFonts w:ascii="Calibri" w:eastAsia="Times New Roman" w:hAnsi="Calibri" w:cs="Calibri"/>
-                <w:color w:val="000000"/>
-                <w:lang w:eastAsia="it-CH"/>
-              </w:rPr>
-              <w:t>Il file deve avere una struttura a tabella</w:t>
-            </w:r>
+              <w:t xml:space="preserve">Il sito deve essere consegnato su </w:t>
+            </w:r>
+            <w:proofErr w:type="spellStart"/>
+            <w:r>
+              <w:rPr>
+                <w:rFonts w:ascii="Calibri" w:eastAsia="Times New Roman" w:hAnsi="Calibri" w:cs="Calibri"/>
+                <w:color w:val="000000"/>
+                <w:lang w:eastAsia="it-CH"/>
+              </w:rPr>
+              <w:t>infomaniak</w:t>
+            </w:r>
+            <w:proofErr w:type="spellEnd"/>
           </w:p>
         </w:tc>
       </w:tr>
     </w:tbl>
-    <w:p/>
+    <w:p>
+      <w:pPr>
+        <w:rPr>
+          <w:u w:val="single"/>
+        </w:rPr>
+      </w:pPr>
+    </w:p>
     <w:p>
       <w:pPr>
         <w:tabs>
@@ -3012,6 +3570,11 @@
       </w:pPr>
       <w:r>
         <w:tab/>
+      </w:r>
+    </w:p>
+    <w:p>
+      <w:r>
+        <w:br w:type="page"/>
       </w:r>
     </w:p>
     <w:p>
@@ -3095,7 +3658,7 @@
               <w:bottom w:val="single" w:sz="8" w:space="0" w:color="auto"/>
               <w:right w:val="single" w:sz="4" w:space="0" w:color="auto"/>
             </w:tcBorders>
-            <w:shd w:val="clear" w:color="000000" w:fill="B4C6E7"/>
+            <w:shd w:val="clear" w:color="auto" w:fill="B4C6E7" w:themeFill="accent1" w:themeFillTint="66"/>
             <w:noWrap/>
             <w:vAlign w:val="bottom"/>
             <w:hideMark/>
@@ -3205,8 +3768,6 @@
               </w:rPr>
               <w:t>Impiegato</w:t>
             </w:r>
-            <w:bookmarkStart w:id="0" w:name="_GoBack"/>
-            <w:bookmarkEnd w:id="0"/>
           </w:p>
         </w:tc>
         <w:tc>
@@ -3343,8 +3904,302 @@
         </w:rPr>
       </w:pPr>
     </w:p>
-    <w:p/>
-    <w:p/>
+    <w:p>
+      <w:pPr>
+        <w:jc w:val="center"/>
+        <w:rPr>
+          <w:b/>
+        </w:rPr>
+      </w:pPr>
+      <w:r>
+        <w:rPr>
+          <w:b/>
+        </w:rPr>
+        <w:t>Fuori orario:</w:t>
+      </w:r>
+    </w:p>
+    <w:tbl>
+      <w:tblPr>
+        <w:tblStyle w:val="Grigliatabella"/>
+        <w:tblW w:w="0" w:type="auto"/>
+        <w:jc w:val="center"/>
+        <w:tblLook w:val="04A0" w:firstRow="1" w:lastRow="0" w:firstColumn="1" w:lastColumn="0" w:noHBand="0" w:noVBand="1"/>
+      </w:tblPr>
+      <w:tblGrid>
+        <w:gridCol w:w="1350"/>
+        <w:gridCol w:w="1220"/>
+        <w:gridCol w:w="1220"/>
+      </w:tblGrid>
+      <w:tr>
+        <w:trPr>
+          <w:trHeight w:val="262"/>
+          <w:jc w:val="center"/>
+        </w:trPr>
+        <w:tc>
+          <w:tcPr>
+            <w:tcW w:w="1350" w:type="dxa"/>
+            <w:shd w:val="clear" w:color="auto" w:fill="B4C6E7" w:themeFill="accent1" w:themeFillTint="66"/>
+          </w:tcPr>
+          <w:p>
+            <w:pPr>
+              <w:rPr>
+                <w:b/>
+              </w:rPr>
+            </w:pPr>
+            <w:r>
+              <w:rPr>
+                <w:b/>
+              </w:rPr>
+              <w:t>O</w:t>
+            </w:r>
+            <w:r>
+              <w:rPr>
+                <w:b/>
+              </w:rPr>
+              <w:t>re</w:t>
+            </w:r>
+          </w:p>
+        </w:tc>
+        <w:tc>
+          <w:tcPr>
+            <w:tcW w:w="1220" w:type="dxa"/>
+            <w:shd w:val="clear" w:color="auto" w:fill="B4C6E7" w:themeFill="accent1" w:themeFillTint="66"/>
+          </w:tcPr>
+          <w:p>
+            <w:pPr>
+              <w:rPr>
+                <w:b/>
+              </w:rPr>
+            </w:pPr>
+            <w:r>
+              <w:rPr>
+                <w:b/>
+              </w:rPr>
+              <w:t>Data</w:t>
+            </w:r>
+          </w:p>
+        </w:tc>
+        <w:tc>
+          <w:tcPr>
+            <w:tcW w:w="1220" w:type="dxa"/>
+            <w:shd w:val="clear" w:color="auto" w:fill="B4C6E7" w:themeFill="accent1" w:themeFillTint="66"/>
+          </w:tcPr>
+          <w:p>
+            <w:pPr>
+              <w:rPr>
+                <w:b/>
+              </w:rPr>
+            </w:pPr>
+            <w:r>
+              <w:rPr>
+                <w:b/>
+              </w:rPr>
+              <w:t>Costo</w:t>
+            </w:r>
+          </w:p>
+        </w:tc>
+      </w:tr>
+      <w:tr>
+        <w:trPr>
+          <w:trHeight w:val="262"/>
+          <w:jc w:val="center"/>
+        </w:trPr>
+        <w:tc>
+          <w:tcPr>
+            <w:tcW w:w="1350" w:type="dxa"/>
+          </w:tcPr>
+          <w:p>
+            <w:r>
+              <w:t>2</w:t>
+            </w:r>
+          </w:p>
+        </w:tc>
+        <w:tc>
+          <w:tcPr>
+            <w:tcW w:w="1220" w:type="dxa"/>
+          </w:tcPr>
+          <w:p>
+            <w:r>
+              <w:t>11.10</w:t>
+            </w:r>
+            <w:r>
+              <w:t>.2017</w:t>
+            </w:r>
+          </w:p>
+        </w:tc>
+        <w:tc>
+          <w:tcPr>
+            <w:tcW w:w="1220" w:type="dxa"/>
+          </w:tcPr>
+          <w:p>
+            <w:r>
+              <w:t>120</w:t>
+            </w:r>
+          </w:p>
+        </w:tc>
+      </w:tr>
+      <w:tr>
+        <w:trPr>
+          <w:trHeight w:val="274"/>
+          <w:jc w:val="center"/>
+        </w:trPr>
+        <w:tc>
+          <w:tcPr>
+            <w:tcW w:w="1350" w:type="dxa"/>
+          </w:tcPr>
+          <w:p>
+            <w:r>
+              <w:t xml:space="preserve">1 </w:t>
+            </w:r>
+          </w:p>
+        </w:tc>
+        <w:tc>
+          <w:tcPr>
+            <w:tcW w:w="1220" w:type="dxa"/>
+          </w:tcPr>
+          <w:p>
+            <w:r>
+              <w:t>12.10</w:t>
+            </w:r>
+            <w:r>
+              <w:t>.2017</w:t>
+            </w:r>
+          </w:p>
+        </w:tc>
+        <w:tc>
+          <w:tcPr>
+            <w:tcW w:w="1220" w:type="dxa"/>
+          </w:tcPr>
+          <w:p>
+            <w:r>
+              <w:t>60</w:t>
+            </w:r>
+          </w:p>
+        </w:tc>
+      </w:tr>
+      <w:tr>
+        <w:trPr>
+          <w:trHeight w:val="262"/>
+          <w:jc w:val="center"/>
+        </w:trPr>
+        <w:tc>
+          <w:tcPr>
+            <w:tcW w:w="1350" w:type="dxa"/>
+          </w:tcPr>
+          <w:p>
+            <w:r>
+              <w:t>0.5</w:t>
+            </w:r>
+          </w:p>
+        </w:tc>
+        <w:tc>
+          <w:tcPr>
+            <w:tcW w:w="1220" w:type="dxa"/>
+          </w:tcPr>
+          <w:p>
+            <w:r>
+              <w:t>17.10</w:t>
+            </w:r>
+            <w:r>
+              <w:t>.2017</w:t>
+            </w:r>
+          </w:p>
+        </w:tc>
+        <w:tc>
+          <w:tcPr>
+            <w:tcW w:w="1220" w:type="dxa"/>
+          </w:tcPr>
+          <w:p>
+            <w:r>
+              <w:t>30</w:t>
+            </w:r>
+          </w:p>
+        </w:tc>
+      </w:tr>
+      <w:tr>
+        <w:trPr>
+          <w:trHeight w:val="262"/>
+          <w:jc w:val="center"/>
+        </w:trPr>
+        <w:tc>
+          <w:tcPr>
+            <w:tcW w:w="1350" w:type="dxa"/>
+          </w:tcPr>
+          <w:p>
+            <w:r>
+              <w:t>3</w:t>
+            </w:r>
+            <w:r>
+              <w:tab/>
+            </w:r>
+          </w:p>
+        </w:tc>
+        <w:tc>
+          <w:tcPr>
+            <w:tcW w:w="1220" w:type="dxa"/>
+          </w:tcPr>
+          <w:p>
+            <w:r>
+              <w:t>18.10</w:t>
+            </w:r>
+            <w:r>
+              <w:t>.2017</w:t>
+            </w:r>
+          </w:p>
+        </w:tc>
+        <w:tc>
+          <w:tcPr>
+            <w:tcW w:w="1220" w:type="dxa"/>
+          </w:tcPr>
+          <w:p>
+            <w:r>
+              <w:t>180</w:t>
+            </w:r>
+          </w:p>
+        </w:tc>
+        <w:bookmarkStart w:id="1" w:name="_GoBack"/>
+        <w:bookmarkEnd w:id="1"/>
+      </w:tr>
+      <w:tr>
+        <w:trPr>
+          <w:trHeight w:val="262"/>
+          <w:jc w:val="center"/>
+        </w:trPr>
+        <w:tc>
+          <w:tcPr>
+            <w:tcW w:w="1350" w:type="dxa"/>
+          </w:tcPr>
+          <w:p>
+            <w:r>
+              <w:t>0.5</w:t>
+            </w:r>
+          </w:p>
+        </w:tc>
+        <w:tc>
+          <w:tcPr>
+            <w:tcW w:w="1220" w:type="dxa"/>
+          </w:tcPr>
+          <w:p>
+            <w:r>
+              <w:t>20.10</w:t>
+            </w:r>
+            <w:r>
+              <w:t>.2017</w:t>
+            </w:r>
+          </w:p>
+        </w:tc>
+        <w:tc>
+          <w:tcPr>
+            <w:tcW w:w="1220" w:type="dxa"/>
+          </w:tcPr>
+          <w:p>
+            <w:r>
+              <w:t>30</w:t>
+            </w:r>
+          </w:p>
+        </w:tc>
+      </w:tr>
+    </w:tbl>
     <w:p/>
     <w:p>
       <w:pPr>
@@ -3401,7 +4256,7 @@
       <w:jc w:val="right"/>
     </w:pPr>
   </w:p>
-  <w:bookmarkStart w:id="1" w:name="_Hlk493251548"/>
+  <w:bookmarkStart w:id="3" w:name="_Hlk493251548"/>
   <w:p>
     <w:pPr>
       <w:pStyle w:val="Pidipagina"/>
@@ -3416,6 +4271,7 @@
         <w:dataBinding w:prefixMappings="xmlns:ns0='http://schemas.openxmlformats.org/officeDocument/2006/extended-properties'" w:xpath="/ns0:Properties[1]/ns0:Company[1]" w:storeItemID="{6668398D-A668-4E3E-A5EB-62B293D839F1}"/>
         <w:text/>
       </w:sdtPr>
+      <w:sdtEndPr/>
       <w:sdtContent>
         <w:r>
           <w:t xml:space="preserve">Form di inserimento dati </w:t>
@@ -3427,7 +4283,7 @@
         <w:proofErr w:type="spellEnd"/>
       </w:sdtContent>
     </w:sdt>
-    <w:bookmarkEnd w:id="1"/>
+    <w:bookmarkEnd w:id="3"/>
     <w:r>
       <w:tab/>
     </w:r>
@@ -3487,6 +4343,7 @@
     <w:pPr>
       <w:pStyle w:val="Intestazione"/>
     </w:pPr>
+    <w:bookmarkStart w:id="2" w:name="_Hlk496268577"/>
     <w:r>
       <w:t xml:space="preserve">Diana </w:t>
     </w:r>
@@ -3504,6 +4361,7 @@
       <w:t>I3AA</w:t>
     </w:r>
   </w:p>
+  <w:bookmarkEnd w:id="2"/>
   <w:p>
     <w:pPr>
       <w:pStyle w:val="Intestazione"/>
@@ -4015,6 +4873,25 @@
     <w:uiPriority w:val="99"/>
     <w:rsid w:val="00645D3A"/>
   </w:style>
+  <w:style w:type="table" w:styleId="Grigliatabella">
+    <w:name w:val="Table Grid"/>
+    <w:basedOn w:val="Tabellanormale"/>
+    <w:uiPriority w:val="39"/>
+    <w:rsid w:val="00C97294"/>
+    <w:pPr>
+      <w:spacing w:after="0" w:line="240" w:lineRule="auto"/>
+    </w:pPr>
+    <w:tblPr>
+      <w:tblBorders>
+        <w:top w:val="single" w:sz="4" w:space="0" w:color="auto"/>
+        <w:left w:val="single" w:sz="4" w:space="0" w:color="auto"/>
+        <w:bottom w:val="single" w:sz="4" w:space="0" w:color="auto"/>
+        <w:right w:val="single" w:sz="4" w:space="0" w:color="auto"/>
+        <w:insideH w:val="single" w:sz="4" w:space="0" w:color="auto"/>
+        <w:insideV w:val="single" w:sz="4" w:space="0" w:color="auto"/>
+      </w:tblBorders>
+    </w:tblPr>
+  </w:style>
 </w:styles>
 </file>
 
@@ -4061,21 +4938,21 @@
     <w:charset w:val="00"/>
     <w:family w:val="swiss"/>
     <w:pitch w:val="variable"/>
-    <w:sig w:usb0="E0002AFF" w:usb1="C000247B" w:usb2="00000009" w:usb3="00000000" w:csb0="000001FF" w:csb1="00000000"/>
+    <w:sig w:usb0="E0002AFF" w:usb1="4000ACFF" w:usb2="00000001" w:usb3="00000000" w:csb0="000001FF" w:csb1="00000000"/>
   </w:font>
   <w:font w:name="Times New Roman">
     <w:panose1 w:val="02020603050405020304"/>
     <w:charset w:val="00"/>
     <w:family w:val="roman"/>
     <w:pitch w:val="variable"/>
-    <w:sig w:usb0="E0002EFF" w:usb1="C000785B" w:usb2="00000009" w:usb3="00000000" w:csb0="000001FF" w:csb1="00000000"/>
+    <w:sig w:usb0="E0002AFF" w:usb1="C0007843" w:usb2="00000009" w:usb3="00000000" w:csb0="000001FF" w:csb1="00000000"/>
   </w:font>
   <w:font w:name="Calibri Light">
     <w:panose1 w:val="020F0302020204030204"/>
     <w:charset w:val="00"/>
     <w:family w:val="swiss"/>
     <w:pitch w:val="variable"/>
-    <w:sig w:usb0="E0002AFF" w:usb1="C000247B" w:usb2="00000009" w:usb3="00000000" w:csb0="000001FF" w:csb1="00000000"/>
+    <w:sig w:usb0="A0002AEF" w:usb1="4000207B" w:usb2="00000000" w:usb3="00000000" w:csb0="000001FF" w:csb1="00000000"/>
   </w:font>
 </w:fonts>
 </file>
@@ -4093,11 +4970,15 @@
     <w:compatSetting w:name="enableOpenTypeFeatures" w:uri="http://schemas.microsoft.com/office/word" w:val="1"/>
     <w:compatSetting w:name="doNotFlipMirrorIndents" w:uri="http://schemas.microsoft.com/office/word" w:val="1"/>
     <w:compatSetting w:name="differentiateMultirowTableHeaders" w:uri="http://schemas.microsoft.com/office/word" w:val="1"/>
+    <w:compatSetting w:name="useWord2013TrackBottomHyphenation" w:uri="http://schemas.microsoft.com/office/word" w:val="1"/>
   </w:compat>
   <w:rsids>
     <w:rsidRoot w:val="00AB45BD"/>
+    <w:rsid w:val="00510145"/>
     <w:rsid w:val="00AB45BD"/>
+    <w:rsid w:val="00CB0F3D"/>
     <w:rsid w:val="00EB23BD"/>
+    <w:rsid w:val="00F71131"/>
   </w:rsids>
   <m:mathPr>
     <m:mathFont m:val="Cambria Math"/>

</xml_diff>